<commit_message>
Versión de entrega actualizada
Con algunas notas adicionales por el tiempo adicional
</commit_message>
<xml_diff>
--- a/Proyecto.docx
+++ b/Proyecto.docx
@@ -376,7 +376,7 @@
         </w:rPr>
       </w:pPr>
       <w:bookmarkStart w:id="0" w:name="_Toc463395210"/>
-      <w:bookmarkStart w:id="1" w:name="_Toc469138134"/>
+      <w:bookmarkStart w:id="1" w:name="_Toc469604524"/>
       <w:r>
         <w:rPr>
           <w:rStyle w:val="Ttulodellibro"/>
@@ -421,7 +421,7 @@
           <w:lang w:eastAsia="es-MX"/>
         </w:rPr>
       </w:pPr>
-      <w:hyperlink w:anchor="_Toc469138134" w:history="1">
+      <w:hyperlink w:anchor="_Toc469604524" w:history="1">
         <w:r>
           <w:rPr>
             <w:rStyle w:val="Hipervnculo"/>
@@ -450,7 +450,7 @@
             <w:noProof/>
             <w:webHidden/>
           </w:rPr>
-          <w:instrText xml:space="preserve"> PAGEREF _Toc469138134 \h </w:instrText>
+          <w:instrText xml:space="preserve"> PAGEREF _Toc469604524 \h </w:instrText>
         </w:r>
         <w:r>
           <w:rPr>
@@ -497,13 +497,13 @@
           <w:lang w:eastAsia="es-MX"/>
         </w:rPr>
       </w:pPr>
-      <w:hyperlink w:anchor="_Toc469138135" w:history="1">
+      <w:hyperlink w:anchor="_Toc469604525" w:history="1">
         <w:r>
           <w:rPr>
             <w:rStyle w:val="Hipervnculo"/>
             <w:noProof/>
           </w:rPr>
-          <w:t>Objetivo</w:t>
+          <w:t>Introducción</w:t>
         </w:r>
         <w:r>
           <w:rPr>
@@ -524,7 +524,7 @@
             <w:noProof/>
             <w:webHidden/>
           </w:rPr>
-          <w:instrText xml:space="preserve"> PAGEREF _Toc469138135 \h </w:instrText>
+          <w:instrText xml:space="preserve"> PAGEREF _Toc469604525 \h </w:instrText>
         </w:r>
         <w:r>
           <w:rPr>
@@ -571,85 +571,12 @@
           <w:lang w:eastAsia="es-MX"/>
         </w:rPr>
       </w:pPr>
-      <w:hyperlink w:anchor="_Toc469138136" w:history="1">
+      <w:hyperlink w:anchor="_Toc469604526" w:history="1">
         <w:r>
           <w:rPr>
             <w:rStyle w:val="Hipervnculo"/>
             <w:noProof/>
-          </w:rPr>
-          <w:t>Introducción</w:t>
-        </w:r>
-        <w:r>
-          <w:rPr>
-            <w:noProof/>
-            <w:webHidden/>
-          </w:rPr>
-          <w:tab/>
-        </w:r>
-        <w:r>
-          <w:rPr>
-            <w:noProof/>
-            <w:webHidden/>
-          </w:rPr>
-          <w:fldChar w:fldCharType="begin"/>
-        </w:r>
-        <w:r>
-          <w:rPr>
-            <w:noProof/>
-            <w:webHidden/>
-          </w:rPr>
-          <w:instrText xml:space="preserve"> PAGEREF _Toc469138136 \h </w:instrText>
-        </w:r>
-        <w:r>
-          <w:rPr>
-            <w:noProof/>
-            <w:webHidden/>
-          </w:rPr>
-        </w:r>
-        <w:r>
-          <w:rPr>
-            <w:noProof/>
-            <w:webHidden/>
-          </w:rPr>
-          <w:fldChar w:fldCharType="separate"/>
-        </w:r>
-        <w:r>
-          <w:rPr>
-            <w:noProof/>
-            <w:webHidden/>
-          </w:rPr>
-          <w:t>3</w:t>
-        </w:r>
-        <w:r>
-          <w:rPr>
-            <w:noProof/>
-            <w:webHidden/>
-          </w:rPr>
-          <w:fldChar w:fldCharType="end"/>
-        </w:r>
-      </w:hyperlink>
-    </w:p>
-    <w:p>
-      <w:pPr>
-        <w:pStyle w:val="TDC1"/>
-        <w:tabs>
-          <w:tab w:val="right" w:leader="dot" w:pos="9062"/>
-        </w:tabs>
-        <w:rPr>
-          <w:rFonts w:eastAsiaTheme="minorEastAsia" w:cstheme="minorBidi"/>
-          <w:b w:val="0"/>
-          <w:bCs w:val="0"/>
-          <w:caps w:val="0"/>
-          <w:noProof/>
-          <w:u w:val="none"/>
-          <w:lang w:eastAsia="es-MX"/>
-        </w:rPr>
-      </w:pPr>
-      <w:hyperlink w:anchor="_Toc469138137" w:history="1">
-        <w:r>
-          <w:rPr>
-            <w:rStyle w:val="Hipervnculo"/>
-            <w:noProof/>
+            <w:lang w:val="en-US"/>
           </w:rPr>
           <w:t>Memoria técnica</w:t>
         </w:r>
@@ -672,7 +599,7 @@
             <w:noProof/>
             <w:webHidden/>
           </w:rPr>
-          <w:instrText xml:space="preserve"> PAGEREF _Toc469138137 \h </w:instrText>
+          <w:instrText xml:space="preserve"> PAGEREF _Toc469604526 \h </w:instrText>
         </w:r>
         <w:r>
           <w:rPr>
@@ -719,7 +646,7 @@
           <w:lang w:eastAsia="es-MX"/>
         </w:rPr>
       </w:pPr>
-      <w:hyperlink w:anchor="_Toc469138138" w:history="1">
+      <w:hyperlink w:anchor="_Toc469604527" w:history="1">
         <w:r>
           <w:rPr>
             <w:rStyle w:val="Hipervnculo"/>
@@ -746,7 +673,7 @@
             <w:noProof/>
             <w:webHidden/>
           </w:rPr>
-          <w:instrText xml:space="preserve"> PAGEREF _Toc469138138 \h </w:instrText>
+          <w:instrText xml:space="preserve"> PAGEREF _Toc469604527 \h </w:instrText>
         </w:r>
         <w:r>
           <w:rPr>
@@ -766,7 +693,7 @@
             <w:noProof/>
             <w:webHidden/>
           </w:rPr>
-          <w:t>12</w:t>
+          <w:t>16</w:t>
         </w:r>
         <w:r>
           <w:rPr>
@@ -793,7 +720,7 @@
           <w:lang w:eastAsia="es-MX"/>
         </w:rPr>
       </w:pPr>
-      <w:hyperlink w:anchor="_Toc469138139" w:history="1">
+      <w:hyperlink w:anchor="_Toc469604528" w:history="1">
         <w:r>
           <w:rPr>
             <w:rStyle w:val="Hipervnculo"/>
@@ -820,7 +747,7 @@
             <w:noProof/>
             <w:webHidden/>
           </w:rPr>
-          <w:instrText xml:space="preserve"> PAGEREF _Toc469138139 \h </w:instrText>
+          <w:instrText xml:space="preserve"> PAGEREF _Toc469604528 \h </w:instrText>
         </w:r>
         <w:r>
           <w:rPr>
@@ -840,7 +767,7 @@
             <w:noProof/>
             <w:webHidden/>
           </w:rPr>
-          <w:t>13</w:t>
+          <w:t>16</w:t>
         </w:r>
         <w:r>
           <w:rPr>
@@ -909,9 +836,9 @@
       <w:pPr>
         <w:pStyle w:val="Ttulo1"/>
       </w:pPr>
-      <w:bookmarkStart w:id="2" w:name="_Toc469138135"/>
-      <w:r>
-        <w:t>Objetivo</w:t>
+      <w:bookmarkStart w:id="2" w:name="_Toc469604525"/>
+      <w:r>
+        <w:t>Introducción</w:t>
       </w:r>
       <w:bookmarkEnd w:id="2"/>
     </w:p>
@@ -937,14 +864,7 @@
           <w:sz w:val="24"/>
           <w:szCs w:val="24"/>
         </w:rPr>
-        <w:t xml:space="preserve">El estudiante </w:t>
-      </w:r>
-      <w:r>
-        <w:rPr>
-          <w:sz w:val="24"/>
-          <w:szCs w:val="24"/>
-        </w:rPr>
-        <w:t xml:space="preserve">documentará a través de una memoria técnica los elementos de </w:t>
+        <w:t xml:space="preserve">Este ejercicio consiste en generar una memoria técnica que muestre de manera sucinta el </w:t>
       </w:r>
       <w:r>
         <w:rPr>
@@ -959,7 +879,23 @@
           <w:sz w:val="24"/>
           <w:szCs w:val="24"/>
         </w:rPr>
-        <w:t xml:space="preserve"> utilizados para la realización de las tareas del curso. Con estos elementos se debe poder volver a realizar la instalación de dicho </w:t>
+        <w:t xml:space="preserve"> requerido durante el curso de la materia “Análisis de datos y su administración”.</w:t>
+      </w:r>
+    </w:p>
+    <w:p>
+      <w:pPr>
+        <w:jc w:val="both"/>
+        <w:rPr>
+          <w:sz w:val="24"/>
+          <w:szCs w:val="24"/>
+        </w:rPr>
+      </w:pPr>
+      <w:r>
+        <w:rPr>
+          <w:sz w:val="24"/>
+          <w:szCs w:val="24"/>
+        </w:rPr>
+        <w:t xml:space="preserve">Se deben presentar pantallas apoyadas de una descripción que muestren los elementos de </w:t>
       </w:r>
       <w:r>
         <w:rPr>
@@ -974,145 +910,118 @@
           <w:sz w:val="24"/>
           <w:szCs w:val="24"/>
         </w:rPr>
+        <w:t xml:space="preserve"> usados durante el curso. Se requiere tener los elementos gráficos necesarios cómo puede ser imágenes y una descripción que pueda ser referente de una instalación </w:t>
+      </w:r>
+      <w:r>
+        <w:rPr>
+          <w:sz w:val="24"/>
+          <w:szCs w:val="24"/>
+        </w:rPr>
+        <w:t>posterior</w:t>
+      </w:r>
+      <w:r>
+        <w:rPr>
+          <w:sz w:val="24"/>
+          <w:szCs w:val="24"/>
+        </w:rPr>
         <w:t>.</w:t>
       </w:r>
     </w:p>
     <w:p>
       <w:pPr>
+        <w:jc w:val="both"/>
+        <w:rPr>
+          <w:sz w:val="24"/>
+          <w:szCs w:val="24"/>
+        </w:rPr>
+      </w:pPr>
+      <w:r>
+        <w:rPr>
+          <w:sz w:val="24"/>
+          <w:szCs w:val="24"/>
+        </w:rPr>
+        <w:t>La presentación se realiza en orden cronológico, es decir en el orden que se fue instalando dicho software.</w:t>
+      </w:r>
+    </w:p>
+    <w:p>
+      <w:pPr>
+        <w:jc w:val="both"/>
+        <w:rPr>
+          <w:sz w:val="24"/>
+          <w:szCs w:val="24"/>
+        </w:rPr>
+      </w:pPr>
+      <w:r>
+        <w:rPr>
+          <w:sz w:val="24"/>
+          <w:szCs w:val="24"/>
+        </w:rPr>
+        <w:t>Las memorias técnicas son una herramienta importante en las tareas que realizamos ya que contribuyen dejando una bitácora concreta de lo que se realizó, permitiendo mantener ese proceso, mejorarlo o simplemente revisarlo.</w:t>
+      </w:r>
+    </w:p>
+    <w:p>
+      <w:pPr>
+        <w:jc w:val="both"/>
+        <w:rPr>
+          <w:sz w:val="24"/>
+          <w:szCs w:val="24"/>
+        </w:rPr>
+      </w:pPr>
+      <w:r>
+        <w:rPr>
+          <w:sz w:val="24"/>
+          <w:szCs w:val="24"/>
+        </w:rPr>
+        <w:t>Las memorias técnicas también le dan a un tercero una idea concreta y práctica de algunas de las tareas que se han realizado, con lo que puede reproducir lo que se hizo sin tener que dar demasiados rodeos por la solución.</w:t>
+      </w:r>
+    </w:p>
+    <w:p>
+      <w:pPr>
+        <w:jc w:val="both"/>
+        <w:rPr>
+          <w:sz w:val="24"/>
+          <w:szCs w:val="24"/>
+        </w:rPr>
+      </w:pPr>
+      <w:r>
+        <w:rPr>
+          <w:sz w:val="24"/>
+          <w:szCs w:val="24"/>
+        </w:rPr>
+        <w:t>En la parte final del documento incluí algunas notas adicionales de elementos que o no requieren una instalación o que estoy en proceso de documentar. Al ser este un documento vivo deberá ir evolucionando con el tiempo, lo cual es también deseable en una memoria técnica.</w:t>
+      </w:r>
+    </w:p>
+    <w:p>
+      <w:pPr>
+        <w:rPr>
+          <w:sz w:val="24"/>
+          <w:szCs w:val="24"/>
+        </w:rPr>
+      </w:pPr>
+      <w:r>
+        <w:rPr>
+          <w:sz w:val="24"/>
+          <w:szCs w:val="24"/>
+        </w:rPr>
+        <w:br w:type="page"/>
+      </w:r>
+    </w:p>
+    <w:p>
+      <w:pPr>
         <w:pStyle w:val="Ttulo1"/>
-      </w:pPr>
-      <w:bookmarkStart w:id="3" w:name="_Toc469138136"/>
-      <w:r>
-        <w:t>Introducción</w:t>
-      </w:r>
-      <w:bookmarkEnd w:id="3"/>
-    </w:p>
-    <w:p>
-      <w:pPr>
-        <w:jc w:val="both"/>
-        <w:rPr>
-          <w:sz w:val="24"/>
-          <w:szCs w:val="24"/>
-        </w:rPr>
-      </w:pPr>
-    </w:p>
-    <w:p>
-      <w:pPr>
-        <w:jc w:val="both"/>
-        <w:rPr>
-          <w:sz w:val="24"/>
-          <w:szCs w:val="24"/>
-        </w:rPr>
-      </w:pPr>
-      <w:r>
-        <w:rPr>
-          <w:sz w:val="24"/>
-          <w:szCs w:val="24"/>
-        </w:rPr>
-        <w:t xml:space="preserve">Este ejercicio consiste en generar una memoria técnica que muestre de manera sucinta el </w:t>
-      </w:r>
-      <w:r>
-        <w:rPr>
-          <w:i/>
-          <w:sz w:val="24"/>
-          <w:szCs w:val="24"/>
-        </w:rPr>
-        <w:t>software</w:t>
-      </w:r>
-      <w:r>
-        <w:rPr>
-          <w:sz w:val="24"/>
-          <w:szCs w:val="24"/>
-        </w:rPr>
-        <w:t xml:space="preserve"> requerido durante el curso de la materia “Análisis de datos y su administración”.</w:t>
-      </w:r>
-    </w:p>
-    <w:p>
-      <w:pPr>
-        <w:jc w:val="both"/>
-        <w:rPr>
-          <w:sz w:val="24"/>
-          <w:szCs w:val="24"/>
-        </w:rPr>
-      </w:pPr>
-      <w:r>
-        <w:rPr>
-          <w:sz w:val="24"/>
-          <w:szCs w:val="24"/>
-        </w:rPr>
-        <w:t xml:space="preserve">Se deben presentar pantallas apoyadas de una descripción que muestren los elementos de </w:t>
-      </w:r>
-      <w:r>
-        <w:rPr>
-          <w:i/>
-          <w:sz w:val="24"/>
-          <w:szCs w:val="24"/>
-        </w:rPr>
-        <w:t>software</w:t>
-      </w:r>
-      <w:r>
-        <w:rPr>
-          <w:sz w:val="24"/>
-          <w:szCs w:val="24"/>
-        </w:rPr>
-        <w:t xml:space="preserve"> usados durante el curso. Se requiere tener los elementos gráficos necesarios cómo puede ser imágenes y una descripción que pueda ser referente de una instalación </w:t>
-      </w:r>
-      <w:r>
-        <w:rPr>
-          <w:sz w:val="24"/>
-          <w:szCs w:val="24"/>
-        </w:rPr>
-        <w:t>posterior</w:t>
-      </w:r>
-      <w:r>
-        <w:rPr>
-          <w:sz w:val="24"/>
-          <w:szCs w:val="24"/>
-        </w:rPr>
-        <w:t>.</w:t>
-      </w:r>
-    </w:p>
-    <w:p>
-      <w:pPr>
-        <w:jc w:val="both"/>
-        <w:rPr>
-          <w:sz w:val="24"/>
-          <w:szCs w:val="24"/>
-        </w:rPr>
-      </w:pPr>
-      <w:r>
-        <w:rPr>
-          <w:sz w:val="24"/>
-          <w:szCs w:val="24"/>
-        </w:rPr>
-        <w:t>La presentación se realiza en orden cronológico, es decir en el orden que se fue instalando dicho software.</w:t>
-      </w:r>
-    </w:p>
-    <w:p>
-      <w:pPr>
-        <w:rPr>
-          <w:sz w:val="24"/>
-          <w:szCs w:val="24"/>
-        </w:rPr>
-      </w:pPr>
-      <w:r>
-        <w:rPr>
-          <w:sz w:val="24"/>
-          <w:szCs w:val="24"/>
-        </w:rPr>
-        <w:br w:type="page"/>
-      </w:r>
-    </w:p>
-    <w:p>
-      <w:pPr>
-        <w:pStyle w:val="Ttulo1"/>
-      </w:pPr>
-      <w:bookmarkStart w:id="4" w:name="_Toc469138137"/>
-      <w:r>
+        <w:rPr>
+          <w:lang w:val="en-US"/>
+        </w:rPr>
+      </w:pPr>
+      <w:bookmarkStart w:id="3" w:name="_Toc469604526"/>
+      <w:r>
+        <w:rPr>
+          <w:lang w:val="en-US"/>
+        </w:rPr>
         <w:lastRenderedPageBreak/>
         <w:t>Memoria técnica</w:t>
       </w:r>
-      <w:bookmarkEnd w:id="4"/>
+      <w:bookmarkEnd w:id="3"/>
     </w:p>
     <w:p>
       <w:pPr>
@@ -1120,6 +1029,7 @@
         <w:rPr>
           <w:sz w:val="24"/>
           <w:szCs w:val="24"/>
+          <w:lang w:val="en-US"/>
         </w:rPr>
       </w:pPr>
     </w:p>
@@ -1130,6 +1040,7 @@
           <w:b/>
           <w:sz w:val="26"/>
           <w:szCs w:val="26"/>
+          <w:lang w:val="en-US"/>
         </w:rPr>
       </w:pPr>
       <w:r>
@@ -1137,11 +1048,25 @@
           <w:b/>
           <w:sz w:val="26"/>
           <w:szCs w:val="26"/>
+          <w:lang w:val="en-US"/>
         </w:rPr>
         <w:t>Windows anniversary, bash Ubuntu</w:t>
       </w:r>
     </w:p>
-    <w:p/>
+    <w:p>
+      <w:pPr>
+        <w:ind w:left="709"/>
+        <w:rPr>
+          <w:b/>
+        </w:rPr>
+      </w:pPr>
+      <w:r>
+        <w:rPr>
+          <w:b/>
+        </w:rPr>
+        <w:t>Instalación</w:t>
+      </w:r>
+    </w:p>
     <w:p>
       <w:pPr>
         <w:pStyle w:val="Prrafodelista"/>
@@ -2109,13 +2034,199 @@
     </w:p>
     <w:p>
       <w:pPr>
-        <w:pStyle w:val="Subttulo"/>
+        <w:ind w:left="1134"/>
         <w:rPr>
           <w:b/>
-          <w:sz w:val="26"/>
-          <w:szCs w:val="26"/>
-        </w:rPr>
-      </w:pPr>
+        </w:rPr>
+      </w:pPr>
+    </w:p>
+    <w:p>
+      <w:pPr>
+        <w:ind w:left="1134"/>
+        <w:rPr>
+          <w:b/>
+        </w:rPr>
+      </w:pPr>
+    </w:p>
+    <w:p>
+      <w:pPr>
+        <w:ind w:left="1134"/>
+        <w:rPr>
+          <w:b/>
+        </w:rPr>
+      </w:pPr>
+    </w:p>
+    <w:p>
+      <w:pPr>
+        <w:ind w:left="1134"/>
+        <w:rPr>
+          <w:b/>
+          <w:i/>
+        </w:rPr>
+      </w:pPr>
+    </w:p>
+    <w:p>
+      <w:pPr>
+        <w:ind w:left="1134"/>
+        <w:rPr>
+          <w:b/>
+        </w:rPr>
+      </w:pPr>
+    </w:p>
+    <w:p>
+      <w:pPr>
+        <w:ind w:left="1134"/>
+        <w:rPr>
+          <w:b/>
+        </w:rPr>
+      </w:pPr>
+    </w:p>
+    <w:p>
+      <w:pPr>
+        <w:ind w:left="1134"/>
+        <w:rPr>
+          <w:b/>
+        </w:rPr>
+      </w:pPr>
+    </w:p>
+    <w:p>
+      <w:pPr>
+        <w:ind w:left="1134"/>
+        <w:rPr>
+          <w:b/>
+        </w:rPr>
+      </w:pPr>
+    </w:p>
+    <w:p>
+      <w:pPr>
+        <w:ind w:left="1134"/>
+        <w:rPr>
+          <w:b/>
+        </w:rPr>
+      </w:pPr>
+      <w:r>
+        <w:rPr>
+          <w:b/>
+        </w:rPr>
+        <w:lastRenderedPageBreak/>
+        <w:t>Desinstalación</w:t>
+      </w:r>
+    </w:p>
+    <w:p>
+      <w:pPr>
+        <w:ind w:left="1134"/>
+        <w:jc w:val="both"/>
+      </w:pPr>
+      <w:r>
+        <w:t>La desinstalación es un proceso relativamente sencillo,</w:t>
+      </w:r>
+      <w:r>
+        <w:t xml:space="preserve">en la sección de </w:t>
+      </w:r>
+      <w:r>
+        <w:rPr>
+          <w:i/>
+        </w:rPr>
+        <w:t xml:space="preserve">Settings </w:t>
+      </w:r>
+      <w:r>
+        <w:t>se entra a</w:t>
+      </w:r>
+      <w:r>
+        <w:rPr>
+          <w:i/>
+        </w:rPr>
+        <w:t xml:space="preserve"> </w:t>
+      </w:r>
+      <w:r>
+        <w:rPr>
+          <w:i/>
+        </w:rPr>
+        <w:t>Update &amp; security</w:t>
+      </w:r>
+      <w:r>
+        <w:t xml:space="preserve"> </w:t>
+      </w:r>
+      <w:r>
+        <w:t xml:space="preserve"> se elige la opción </w:t>
+      </w:r>
+      <w:r>
+        <w:t xml:space="preserve"> </w:t>
+      </w:r>
+      <w:r>
+        <w:rPr>
+          <w:i/>
+        </w:rPr>
+        <w:t>Recovery</w:t>
+      </w:r>
+      <w:r>
+        <w:t xml:space="preserve"> y se da clic en </w:t>
+      </w:r>
+      <w:r>
+        <w:rPr>
+          <w:i/>
+        </w:rPr>
+        <w:t>Go back to an earlier build</w:t>
+      </w:r>
+      <w:r>
+        <w:t>.</w:t>
+      </w:r>
+    </w:p>
+    <w:p>
+      <w:pPr>
+        <w:ind w:left="1134"/>
+      </w:pPr>
+      <w:r>
+        <w:rPr>
+          <w:noProof/>
+          <w:lang w:eastAsia="es-MX"/>
+        </w:rPr>
+        <w:drawing>
+          <wp:inline distT="0" distB="0" distL="0" distR="0">
+            <wp:extent cx="4320000" cy="3315349"/>
+            <wp:effectExtent l="19050" t="0" r="4350" b="0"/>
+            <wp:docPr id="4" name="Imagen 1"/>
+            <wp:cNvGraphicFramePr>
+              <a:graphicFrameLocks xmlns:a="http://schemas.openxmlformats.org/drawingml/2006/main" noChangeAspect="1"/>
+            </wp:cNvGraphicFramePr>
+            <a:graphic xmlns:a="http://schemas.openxmlformats.org/drawingml/2006/main">
+              <a:graphicData uri="http://schemas.openxmlformats.org/drawingml/2006/picture">
+                <pic:pic xmlns:pic="http://schemas.openxmlformats.org/drawingml/2006/picture">
+                  <pic:nvPicPr>
+                    <pic:cNvPr id="0" name="Picture 1"/>
+                    <pic:cNvPicPr>
+                      <a:picLocks noChangeAspect="1" noChangeArrowheads="1"/>
+                    </pic:cNvPicPr>
+                  </pic:nvPicPr>
+                  <pic:blipFill>
+                    <a:blip r:embed="rId15" cstate="print"/>
+                    <a:srcRect l="19669" t="25155" r="30579" b="3106"/>
+                    <a:stretch>
+                      <a:fillRect/>
+                    </a:stretch>
+                  </pic:blipFill>
+                  <pic:spPr bwMode="auto">
+                    <a:xfrm>
+                      <a:off x="0" y="0"/>
+                      <a:ext cx="4320000" cy="3315349"/>
+                    </a:xfrm>
+                    <a:prstGeom prst="rect">
+                      <a:avLst/>
+                    </a:prstGeom>
+                    <a:noFill/>
+                    <a:ln w="9525">
+                      <a:noFill/>
+                      <a:miter lim="800000"/>
+                      <a:headEnd/>
+                      <a:tailEnd/>
+                    </a:ln>
+                  </pic:spPr>
+                </pic:pic>
+              </a:graphicData>
+            </a:graphic>
+          </wp:inline>
+        </w:drawing>
+      </w:r>
     </w:p>
     <w:p/>
     <w:p/>
@@ -2126,6 +2237,9 @@
     <w:p/>
     <w:p/>
     <w:p/>
+    <w:p/>
+    <w:p/>
+    <w:p/>
     <w:p>
       <w:pPr>
         <w:pStyle w:val="Subttulo"/>
@@ -2141,6 +2255,7 @@
           <w:sz w:val="26"/>
           <w:szCs w:val="26"/>
         </w:rPr>
+        <w:lastRenderedPageBreak/>
         <w:t xml:space="preserve">R </w:t>
       </w:r>
       <w:r>
@@ -2281,7 +2396,7 @@
         </w:rPr>
         <w:t xml:space="preserve">Se navega a la página de </w:t>
       </w:r>
-      <w:hyperlink r:id="rId15" w:history="1">
+      <w:hyperlink r:id="rId16" w:history="1">
         <w:r>
           <w:rPr>
             <w:rStyle w:val="Hipervnculo"/>
@@ -2346,7 +2461,7 @@
                     </pic:cNvPicPr>
                   </pic:nvPicPr>
                   <pic:blipFill>
-                    <a:blip r:embed="rId16" cstate="print"/>
+                    <a:blip r:embed="rId17" cstate="print"/>
                     <a:srcRect/>
                     <a:stretch>
                       <a:fillRect/>
@@ -2451,7 +2566,7 @@
                     </pic:cNvPicPr>
                   </pic:nvPicPr>
                   <pic:blipFill>
-                    <a:blip r:embed="rId17" cstate="print"/>
+                    <a:blip r:embed="rId18" cstate="print"/>
                     <a:srcRect l="14628" t="41871" r="3203" b="10831"/>
                     <a:stretch>
                       <a:fillRect/>
@@ -2515,6 +2630,7 @@
           <w:sz w:val="24"/>
           <w:szCs w:val="24"/>
         </w:rPr>
+        <w:lastRenderedPageBreak/>
         <w:t>Se da clic en Siguiente</w:t>
       </w:r>
       <w:r>
@@ -2558,7 +2674,7 @@
                     </pic:cNvPicPr>
                   </pic:nvPicPr>
                   <pic:blipFill>
-                    <a:blip r:embed="rId18" cstate="print"/>
+                    <a:blip r:embed="rId19" cstate="print"/>
                     <a:srcRect/>
                     <a:stretch>
                       <a:fillRect/>
@@ -2682,7 +2798,7 @@
                     </pic:cNvPicPr>
                   </pic:nvPicPr>
                   <pic:blipFill>
-                    <a:blip r:embed="rId19" cstate="print"/>
+                    <a:blip r:embed="rId20" cstate="print"/>
                     <a:srcRect/>
                     <a:stretch>
                       <a:fillRect/>
@@ -2771,6 +2887,7 @@
           <w:szCs w:val="24"/>
           <w:lang w:eastAsia="es-MX"/>
         </w:rPr>
+        <w:lastRenderedPageBreak/>
         <w:drawing>
           <wp:inline distT="0" distB="0" distL="0" distR="0">
             <wp:extent cx="4320540" cy="3240000"/>
@@ -2789,7 +2906,7 @@
                     </pic:cNvPicPr>
                   </pic:nvPicPr>
                   <pic:blipFill>
-                    <a:blip r:embed="rId20" cstate="print"/>
+                    <a:blip r:embed="rId21" cstate="print"/>
                     <a:srcRect/>
                     <a:stretch>
                       <a:fillRect/>
@@ -2901,7 +3018,7 @@
                     </pic:cNvPicPr>
                   </pic:nvPicPr>
                   <pic:blipFill>
-                    <a:blip r:embed="rId21" cstate="print"/>
+                    <a:blip r:embed="rId22" cstate="print"/>
                     <a:srcRect l="33223" t="33230" r="28926" b="16770"/>
                     <a:stretch>
                       <a:fillRect/>
@@ -2932,6 +3049,201 @@
     </w:p>
     <w:p>
       <w:pPr>
+        <w:jc w:val="center"/>
+        <w:rPr>
+          <w:sz w:val="24"/>
+          <w:szCs w:val="24"/>
+        </w:rPr>
+      </w:pPr>
+    </w:p>
+    <w:p>
+      <w:pPr>
+        <w:jc w:val="center"/>
+        <w:rPr>
+          <w:sz w:val="24"/>
+          <w:szCs w:val="24"/>
+        </w:rPr>
+      </w:pPr>
+    </w:p>
+    <w:p>
+      <w:pPr>
+        <w:ind w:left="993"/>
+        <w:jc w:val="both"/>
+        <w:rPr>
+          <w:b/>
+          <w:sz w:val="24"/>
+          <w:szCs w:val="24"/>
+        </w:rPr>
+      </w:pPr>
+      <w:r>
+        <w:rPr>
+          <w:b/>
+          <w:sz w:val="24"/>
+          <w:szCs w:val="24"/>
+        </w:rPr>
+        <w:lastRenderedPageBreak/>
+        <w:t>Desinstalación</w:t>
+      </w:r>
+    </w:p>
+    <w:p>
+      <w:pPr>
+        <w:pStyle w:val="Prrafodelista"/>
+        <w:numPr>
+          <w:ilvl w:val="0"/>
+          <w:numId w:val="4"/>
+        </w:numPr>
+        <w:jc w:val="both"/>
+        <w:rPr>
+          <w:sz w:val="24"/>
+          <w:szCs w:val="24"/>
+        </w:rPr>
+      </w:pPr>
+      <w:r>
+        <w:rPr>
+          <w:sz w:val="24"/>
+          <w:szCs w:val="24"/>
+        </w:rPr>
+        <w:t xml:space="preserve">Se accede a </w:t>
+      </w:r>
+      <w:r>
+        <w:rPr>
+          <w:i/>
+          <w:sz w:val="24"/>
+          <w:szCs w:val="24"/>
+        </w:rPr>
+        <w:t>Agregar o quitar programas</w:t>
+      </w:r>
+      <w:r>
+        <w:rPr>
+          <w:sz w:val="24"/>
+          <w:szCs w:val="24"/>
+        </w:rPr>
+        <w:t xml:space="preserve"> sección en donde se desinstalan generalmente los programas que ya no se desean por la situación que sea. Se busca </w:t>
+      </w:r>
+      <w:r>
+        <w:rPr>
+          <w:i/>
+          <w:sz w:val="24"/>
+          <w:szCs w:val="24"/>
+        </w:rPr>
+        <w:t>R para Windows</w:t>
+      </w:r>
+      <w:r>
+        <w:rPr>
+          <w:sz w:val="24"/>
+          <w:szCs w:val="24"/>
+        </w:rPr>
+        <w:t xml:space="preserve"> y se da clic en Desinstalar, </w:t>
+      </w:r>
+      <w:r>
+        <w:rPr>
+          <w:sz w:val="24"/>
+          <w:szCs w:val="24"/>
+        </w:rPr>
+        <w:t>esta</w:t>
+      </w:r>
+      <w:r>
+        <w:rPr>
+          <w:sz w:val="24"/>
+          <w:szCs w:val="24"/>
+        </w:rPr>
+        <w:t xml:space="preserve"> pantalla la documente en un sistema operativo en </w:t>
+      </w:r>
+      <w:r>
+        <w:rPr>
+          <w:i/>
+          <w:sz w:val="24"/>
+          <w:szCs w:val="24"/>
+        </w:rPr>
+        <w:t>Windows</w:t>
+      </w:r>
+      <w:r>
+        <w:rPr>
+          <w:sz w:val="24"/>
+          <w:szCs w:val="24"/>
+        </w:rPr>
+        <w:t xml:space="preserve"> en español por no tener acceso a l</w:t>
+      </w:r>
+      <w:r>
+        <w:rPr>
+          <w:sz w:val="24"/>
+          <w:szCs w:val="24"/>
+        </w:rPr>
+        <w:t>as evidencias en el idioma inglé</w:t>
+      </w:r>
+      <w:r>
+        <w:rPr>
+          <w:sz w:val="24"/>
+          <w:szCs w:val="24"/>
+        </w:rPr>
+        <w:t>s.</w:t>
+      </w:r>
+    </w:p>
+    <w:p>
+      <w:pPr>
+        <w:ind w:left="993"/>
+        <w:jc w:val="both"/>
+        <w:rPr>
+          <w:sz w:val="24"/>
+          <w:szCs w:val="24"/>
+        </w:rPr>
+      </w:pPr>
+      <w:r>
+        <w:rPr>
+          <w:noProof/>
+          <w:sz w:val="24"/>
+          <w:szCs w:val="24"/>
+          <w:lang w:eastAsia="es-MX"/>
+        </w:rPr>
+        <w:drawing>
+          <wp:inline distT="0" distB="0" distL="0" distR="0">
+            <wp:extent cx="4320000" cy="1877950"/>
+            <wp:effectExtent l="19050" t="0" r="4350" b="0"/>
+            <wp:docPr id="5" name="Imagen 4"/>
+            <wp:cNvGraphicFramePr>
+              <a:graphicFrameLocks xmlns:a="http://schemas.openxmlformats.org/drawingml/2006/main" noChangeAspect="1"/>
+            </wp:cNvGraphicFramePr>
+            <a:graphic xmlns:a="http://schemas.openxmlformats.org/drawingml/2006/main">
+              <a:graphicData uri="http://schemas.openxmlformats.org/drawingml/2006/picture">
+                <pic:pic xmlns:pic="http://schemas.openxmlformats.org/drawingml/2006/picture">
+                  <pic:nvPicPr>
+                    <pic:cNvPr id="0" name="Picture 4"/>
+                    <pic:cNvPicPr>
+                      <a:picLocks noChangeAspect="1" noChangeArrowheads="1"/>
+                    </pic:cNvPicPr>
+                  </pic:nvPicPr>
+                  <pic:blipFill>
+                    <a:blip r:embed="rId23" cstate="print"/>
+                    <a:srcRect/>
+                    <a:stretch>
+                      <a:fillRect/>
+                    </a:stretch>
+                  </pic:blipFill>
+                  <pic:spPr bwMode="auto">
+                    <a:xfrm>
+                      <a:off x="0" y="0"/>
+                      <a:ext cx="4320000" cy="1877950"/>
+                    </a:xfrm>
+                    <a:prstGeom prst="rect">
+                      <a:avLst/>
+                    </a:prstGeom>
+                    <a:noFill/>
+                    <a:ln w="9525">
+                      <a:noFill/>
+                      <a:miter lim="800000"/>
+                      <a:headEnd/>
+                      <a:tailEnd/>
+                    </a:ln>
+                  </pic:spPr>
+                </pic:pic>
+              </a:graphicData>
+            </a:graphic>
+          </wp:inline>
+        </w:drawing>
+      </w:r>
+    </w:p>
+    <w:p>
+      <w:pPr>
         <w:pStyle w:val="Subttulo"/>
         <w:rPr>
           <w:b/>
@@ -2945,7 +3257,6 @@
           <w:sz w:val="26"/>
           <w:szCs w:val="26"/>
         </w:rPr>
-        <w:lastRenderedPageBreak/>
         <w:t>GitHub</w:t>
       </w:r>
     </w:p>
@@ -3071,7 +3382,7 @@
                     </pic:cNvPicPr>
                   </pic:nvPicPr>
                   <pic:blipFill>
-                    <a:blip r:embed="rId22" cstate="print"/>
+                    <a:blip r:embed="rId24" cstate="print"/>
                     <a:srcRect/>
                     <a:stretch>
                       <a:fillRect/>
@@ -3117,6 +3428,7 @@
           <w:sz w:val="24"/>
           <w:szCs w:val="24"/>
         </w:rPr>
+        <w:lastRenderedPageBreak/>
         <w:t>Se puede tomar la opción de leer la guía o iniciar un proyecto.</w:t>
       </w:r>
       <w:r>
@@ -3141,7 +3453,7 @@
         </w:rPr>
         <w:t xml:space="preserve"> </w:t>
       </w:r>
-      <w:hyperlink r:id="rId23" w:history="1">
+      <w:hyperlink r:id="rId25" w:history="1">
         <w:r>
           <w:rPr>
             <w:rStyle w:val="Hipervnculo"/>
@@ -3187,293 +3499,6 @@
                 <pic:pic xmlns:pic="http://schemas.openxmlformats.org/drawingml/2006/picture">
                   <pic:nvPicPr>
                     <pic:cNvPr id="2050" name="Picture 2"/>
-                    <pic:cNvPicPr>
-                      <a:picLocks noGrp="1" noChangeAspect="1" noChangeArrowheads="1"/>
-                    </pic:cNvPicPr>
-                  </pic:nvPicPr>
-                  <pic:blipFill>
-                    <a:blip r:embed="rId24" cstate="print"/>
-                    <a:srcRect/>
-                    <a:stretch>
-                      <a:fillRect/>
-                    </a:stretch>
-                  </pic:blipFill>
-                  <pic:spPr bwMode="auto">
-                    <a:xfrm>
-                      <a:off x="0" y="0"/>
-                      <a:ext cx="4320000" cy="2302240"/>
-                    </a:xfrm>
-                    <a:prstGeom prst="rect">
-                      <a:avLst/>
-                    </a:prstGeom>
-                    <a:noFill/>
-                    <a:ln w="9525">
-                      <a:noFill/>
-                      <a:miter lim="800000"/>
-                      <a:headEnd/>
-                      <a:tailEnd/>
-                    </a:ln>
-                  </pic:spPr>
-                </pic:pic>
-              </a:graphicData>
-            </a:graphic>
-          </wp:inline>
-        </w:drawing>
-      </w:r>
-    </w:p>
-    <w:p>
-      <w:pPr>
-        <w:jc w:val="center"/>
-        <w:rPr>
-          <w:sz w:val="24"/>
-          <w:szCs w:val="24"/>
-        </w:rPr>
-      </w:pPr>
-    </w:p>
-    <w:p>
-      <w:pPr>
-        <w:jc w:val="center"/>
-        <w:rPr>
-          <w:sz w:val="24"/>
-          <w:szCs w:val="24"/>
-        </w:rPr>
-      </w:pPr>
-    </w:p>
-    <w:p>
-      <w:pPr>
-        <w:pStyle w:val="Prrafodelista"/>
-        <w:numPr>
-          <w:ilvl w:val="1"/>
-          <w:numId w:val="3"/>
-        </w:numPr>
-        <w:rPr>
-          <w:sz w:val="24"/>
-          <w:szCs w:val="24"/>
-        </w:rPr>
-      </w:pPr>
-      <w:r>
-        <w:rPr>
-          <w:sz w:val="24"/>
-          <w:szCs w:val="24"/>
-        </w:rPr>
-        <w:lastRenderedPageBreak/>
-        <w:t xml:space="preserve">Cuando se crea una cuenta en </w:t>
-      </w:r>
-      <w:r>
-        <w:rPr>
-          <w:i/>
-          <w:sz w:val="24"/>
-          <w:szCs w:val="24"/>
-        </w:rPr>
-        <w:t xml:space="preserve">GitHub </w:t>
-      </w:r>
-      <w:r>
-        <w:rPr>
-          <w:sz w:val="24"/>
-          <w:szCs w:val="24"/>
-        </w:rPr>
-        <w:t>s</w:t>
-      </w:r>
-      <w:r>
-        <w:rPr>
-          <w:sz w:val="24"/>
-          <w:szCs w:val="24"/>
-        </w:rPr>
-        <w:t>e debe confirmar el correo del</w:t>
-      </w:r>
-      <w:r>
-        <w:rPr>
-          <w:sz w:val="24"/>
-          <w:szCs w:val="24"/>
-        </w:rPr>
-        <w:t xml:space="preserve"> </w:t>
-      </w:r>
-      <w:r>
-        <w:rPr>
-          <w:sz w:val="24"/>
-          <w:szCs w:val="24"/>
-        </w:rPr>
-        <w:t xml:space="preserve">registro, para lo cual llega un correo a la dirección de correo registrada, en donde viene un </w:t>
-      </w:r>
-      <w:r>
-        <w:rPr>
-          <w:i/>
-          <w:sz w:val="24"/>
-          <w:szCs w:val="24"/>
-        </w:rPr>
-        <w:t>link</w:t>
-      </w:r>
-      <w:r>
-        <w:rPr>
-          <w:sz w:val="24"/>
-          <w:szCs w:val="24"/>
-        </w:rPr>
-        <w:t xml:space="preserve"> en el cual basta con dar clic sobre éste. </w:t>
-      </w:r>
-    </w:p>
-    <w:p>
-      <w:pPr>
-        <w:jc w:val="center"/>
-        <w:rPr>
-          <w:sz w:val="24"/>
-          <w:szCs w:val="24"/>
-        </w:rPr>
-      </w:pPr>
-      <w:r>
-        <w:rPr>
-          <w:noProof/>
-          <w:sz w:val="24"/>
-          <w:szCs w:val="24"/>
-          <w:lang w:eastAsia="es-MX"/>
-        </w:rPr>
-        <w:drawing>
-          <wp:inline distT="0" distB="0" distL="0" distR="0">
-            <wp:extent cx="4320000" cy="2302240"/>
-            <wp:effectExtent l="19050" t="0" r="4350" b="0"/>
-            <wp:docPr id="9" name="Imagen 4"/>
-            <wp:cNvGraphicFramePr>
-              <a:graphicFrameLocks xmlns:a="http://schemas.openxmlformats.org/drawingml/2006/main" noChangeAspect="1"/>
-            </wp:cNvGraphicFramePr>
-            <a:graphic xmlns:a="http://schemas.openxmlformats.org/drawingml/2006/main">
-              <a:graphicData uri="http://schemas.openxmlformats.org/drawingml/2006/picture">
-                <pic:pic xmlns:pic="http://schemas.openxmlformats.org/drawingml/2006/picture">
-                  <pic:nvPicPr>
-                    <pic:cNvPr id="3074" name="Picture 2"/>
-                    <pic:cNvPicPr>
-                      <a:picLocks noGrp="1" noChangeAspect="1" noChangeArrowheads="1"/>
-                    </pic:cNvPicPr>
-                  </pic:nvPicPr>
-                  <pic:blipFill>
-                    <a:blip r:embed="rId25" cstate="print"/>
-                    <a:srcRect/>
-                    <a:stretch>
-                      <a:fillRect/>
-                    </a:stretch>
-                  </pic:blipFill>
-                  <pic:spPr bwMode="auto">
-                    <a:xfrm>
-                      <a:off x="0" y="0"/>
-                      <a:ext cx="4320000" cy="2302240"/>
-                    </a:xfrm>
-                    <a:prstGeom prst="rect">
-                      <a:avLst/>
-                    </a:prstGeom>
-                    <a:noFill/>
-                    <a:ln w="9525">
-                      <a:noFill/>
-                      <a:miter lim="800000"/>
-                      <a:headEnd/>
-                      <a:tailEnd/>
-                    </a:ln>
-                  </pic:spPr>
-                </pic:pic>
-              </a:graphicData>
-            </a:graphic>
-          </wp:inline>
-        </w:drawing>
-      </w:r>
-    </w:p>
-    <w:p>
-      <w:pPr>
-        <w:rPr>
-          <w:sz w:val="24"/>
-          <w:szCs w:val="24"/>
-        </w:rPr>
-      </w:pPr>
-    </w:p>
-    <w:p>
-      <w:pPr>
-        <w:pStyle w:val="Prrafodelista"/>
-        <w:numPr>
-          <w:ilvl w:val="1"/>
-          <w:numId w:val="3"/>
-        </w:numPr>
-        <w:rPr>
-          <w:sz w:val="24"/>
-          <w:szCs w:val="24"/>
-        </w:rPr>
-      </w:pPr>
-      <w:r>
-        <w:rPr>
-          <w:sz w:val="24"/>
-          <w:szCs w:val="24"/>
-        </w:rPr>
-        <w:t xml:space="preserve">Una opción para mantener sincronizado lo realizado en </w:t>
-      </w:r>
-      <w:r>
-        <w:rPr>
-          <w:i/>
-          <w:sz w:val="24"/>
-          <w:szCs w:val="24"/>
-        </w:rPr>
-        <w:t>GitHub</w:t>
-      </w:r>
-      <w:r>
-        <w:rPr>
-          <w:sz w:val="24"/>
-          <w:szCs w:val="24"/>
-        </w:rPr>
-        <w:t xml:space="preserve"> en el caso de </w:t>
-      </w:r>
-      <w:r>
-        <w:rPr>
-          <w:i/>
-          <w:sz w:val="24"/>
-          <w:szCs w:val="24"/>
-        </w:rPr>
-        <w:t>Windows</w:t>
-      </w:r>
-      <w:r>
-        <w:rPr>
-          <w:sz w:val="24"/>
-          <w:szCs w:val="24"/>
-        </w:rPr>
-        <w:t xml:space="preserve"> es instalar la aplicación para dicha plataforma. Es muy sencillo se descarga de su página </w:t>
-      </w:r>
-      <w:r>
-        <w:rPr>
-          <w:i/>
-          <w:sz w:val="24"/>
-          <w:szCs w:val="24"/>
-        </w:rPr>
-        <w:t>desktop.github.com</w:t>
-      </w:r>
-      <w:r>
-        <w:rPr>
-          <w:sz w:val="24"/>
-          <w:szCs w:val="24"/>
-        </w:rPr>
-        <w:t xml:space="preserve"> </w:t>
-      </w:r>
-    </w:p>
-    <w:p>
-      <w:pPr>
-        <w:jc w:val="center"/>
-        <w:rPr>
-          <w:sz w:val="24"/>
-          <w:szCs w:val="24"/>
-        </w:rPr>
-      </w:pPr>
-      <w:r>
-        <w:rPr>
-          <w:noProof/>
-          <w:sz w:val="24"/>
-          <w:szCs w:val="24"/>
-          <w:lang w:eastAsia="es-MX"/>
-        </w:rPr>
-        <w:drawing>
-          <wp:inline distT="0" distB="0" distL="0" distR="0">
-            <wp:extent cx="4320000" cy="2302240"/>
-            <wp:effectExtent l="19050" t="0" r="4350" b="0"/>
-            <wp:docPr id="11" name="Imagen 5"/>
-            <wp:cNvGraphicFramePr>
-              <a:graphicFrameLocks xmlns:a="http://schemas.openxmlformats.org/drawingml/2006/main" noChangeAspect="1"/>
-            </wp:cNvGraphicFramePr>
-            <a:graphic xmlns:a="http://schemas.openxmlformats.org/drawingml/2006/main">
-              <a:graphicData uri="http://schemas.openxmlformats.org/drawingml/2006/picture">
-                <pic:pic xmlns:pic="http://schemas.openxmlformats.org/drawingml/2006/picture">
-                  <pic:nvPicPr>
-                    <pic:cNvPr id="4098" name="Picture 2"/>
                     <pic:cNvPicPr>
                       <a:picLocks noGrp="1" noChangeAspect="1" noChangeArrowheads="1"/>
                     </pic:cNvPicPr>
@@ -3528,15 +3553,6 @@
     </w:p>
     <w:p>
       <w:pPr>
-        <w:jc w:val="center"/>
-        <w:rPr>
-          <w:sz w:val="24"/>
-          <w:szCs w:val="24"/>
-        </w:rPr>
-      </w:pPr>
-    </w:p>
-    <w:p>
-      <w:pPr>
         <w:pStyle w:val="Prrafodelista"/>
         <w:numPr>
           <w:ilvl w:val="1"/>
@@ -3552,7 +3568,302 @@
           <w:sz w:val="24"/>
           <w:szCs w:val="24"/>
         </w:rPr>
+        <w:t xml:space="preserve">Cuando se crea una cuenta en </w:t>
+      </w:r>
+      <w:r>
+        <w:rPr>
+          <w:i/>
+          <w:sz w:val="24"/>
+          <w:szCs w:val="24"/>
+        </w:rPr>
+        <w:t xml:space="preserve">GitHub </w:t>
+      </w:r>
+      <w:r>
+        <w:rPr>
+          <w:sz w:val="24"/>
+          <w:szCs w:val="24"/>
+        </w:rPr>
+        <w:t>s</w:t>
+      </w:r>
+      <w:r>
+        <w:rPr>
+          <w:sz w:val="24"/>
+          <w:szCs w:val="24"/>
+        </w:rPr>
+        <w:t>e debe confirmar el correo del</w:t>
+      </w:r>
+      <w:r>
+        <w:rPr>
+          <w:sz w:val="24"/>
+          <w:szCs w:val="24"/>
+        </w:rPr>
+        <w:t xml:space="preserve"> </w:t>
+      </w:r>
+      <w:r>
+        <w:rPr>
+          <w:sz w:val="24"/>
+          <w:szCs w:val="24"/>
+        </w:rPr>
+        <w:t xml:space="preserve">registro, para lo cual llega un correo a la dirección de correo registrada, en donde viene un </w:t>
+      </w:r>
+      <w:r>
+        <w:rPr>
+          <w:i/>
+          <w:sz w:val="24"/>
+          <w:szCs w:val="24"/>
+        </w:rPr>
+        <w:t>link</w:t>
+      </w:r>
+      <w:r>
+        <w:rPr>
+          <w:sz w:val="24"/>
+          <w:szCs w:val="24"/>
+        </w:rPr>
+        <w:t xml:space="preserve"> en el cual basta con dar clic sobre éste. </w:t>
+      </w:r>
+    </w:p>
+    <w:p>
+      <w:pPr>
+        <w:jc w:val="center"/>
+        <w:rPr>
+          <w:sz w:val="24"/>
+          <w:szCs w:val="24"/>
+        </w:rPr>
+      </w:pPr>
+      <w:r>
+        <w:rPr>
+          <w:noProof/>
+          <w:sz w:val="24"/>
+          <w:szCs w:val="24"/>
+          <w:lang w:eastAsia="es-MX"/>
+        </w:rPr>
+        <w:drawing>
+          <wp:inline distT="0" distB="0" distL="0" distR="0">
+            <wp:extent cx="4320000" cy="2302240"/>
+            <wp:effectExtent l="19050" t="0" r="4350" b="0"/>
+            <wp:docPr id="9" name="Imagen 4"/>
+            <wp:cNvGraphicFramePr>
+              <a:graphicFrameLocks xmlns:a="http://schemas.openxmlformats.org/drawingml/2006/main" noChangeAspect="1"/>
+            </wp:cNvGraphicFramePr>
+            <a:graphic xmlns:a="http://schemas.openxmlformats.org/drawingml/2006/main">
+              <a:graphicData uri="http://schemas.openxmlformats.org/drawingml/2006/picture">
+                <pic:pic xmlns:pic="http://schemas.openxmlformats.org/drawingml/2006/picture">
+                  <pic:nvPicPr>
+                    <pic:cNvPr id="3074" name="Picture 2"/>
+                    <pic:cNvPicPr>
+                      <a:picLocks noGrp="1" noChangeAspect="1" noChangeArrowheads="1"/>
+                    </pic:cNvPicPr>
+                  </pic:nvPicPr>
+                  <pic:blipFill>
+                    <a:blip r:embed="rId27" cstate="print"/>
+                    <a:srcRect/>
+                    <a:stretch>
+                      <a:fillRect/>
+                    </a:stretch>
+                  </pic:blipFill>
+                  <pic:spPr bwMode="auto">
+                    <a:xfrm>
+                      <a:off x="0" y="0"/>
+                      <a:ext cx="4320000" cy="2302240"/>
+                    </a:xfrm>
+                    <a:prstGeom prst="rect">
+                      <a:avLst/>
+                    </a:prstGeom>
+                    <a:noFill/>
+                    <a:ln w="9525">
+                      <a:noFill/>
+                      <a:miter lim="800000"/>
+                      <a:headEnd/>
+                      <a:tailEnd/>
+                    </a:ln>
+                  </pic:spPr>
+                </pic:pic>
+              </a:graphicData>
+            </a:graphic>
+          </wp:inline>
+        </w:drawing>
+      </w:r>
+    </w:p>
+    <w:p>
+      <w:pPr>
+        <w:rPr>
+          <w:sz w:val="24"/>
+          <w:szCs w:val="24"/>
+        </w:rPr>
+      </w:pPr>
+    </w:p>
+    <w:p>
+      <w:pPr>
+        <w:pStyle w:val="Prrafodelista"/>
+        <w:numPr>
+          <w:ilvl w:val="1"/>
+          <w:numId w:val="3"/>
+        </w:numPr>
+        <w:rPr>
+          <w:sz w:val="24"/>
+          <w:szCs w:val="24"/>
+        </w:rPr>
+      </w:pPr>
+      <w:r>
+        <w:rPr>
+          <w:sz w:val="24"/>
+          <w:szCs w:val="24"/>
+        </w:rPr>
+        <w:t xml:space="preserve">Una opción para mantener sincronizado lo realizado en </w:t>
+      </w:r>
+      <w:r>
+        <w:rPr>
+          <w:i/>
+          <w:sz w:val="24"/>
+          <w:szCs w:val="24"/>
+        </w:rPr>
+        <w:t>GitHub</w:t>
+      </w:r>
+      <w:r>
+        <w:rPr>
+          <w:sz w:val="24"/>
+          <w:szCs w:val="24"/>
+        </w:rPr>
+        <w:t xml:space="preserve"> en el caso de </w:t>
+      </w:r>
+      <w:r>
+        <w:rPr>
+          <w:i/>
+          <w:sz w:val="24"/>
+          <w:szCs w:val="24"/>
+        </w:rPr>
+        <w:t>Windows</w:t>
+      </w:r>
+      <w:r>
+        <w:rPr>
+          <w:sz w:val="24"/>
+          <w:szCs w:val="24"/>
+        </w:rPr>
+        <w:t xml:space="preserve"> es instalar la aplicación para dicha plataforma. Es muy sencillo se descarga de su página </w:t>
+      </w:r>
+      <w:r>
+        <w:rPr>
+          <w:i/>
+          <w:sz w:val="24"/>
+          <w:szCs w:val="24"/>
+        </w:rPr>
+        <w:t>desktop.github.com</w:t>
+      </w:r>
+      <w:r>
+        <w:rPr>
+          <w:sz w:val="24"/>
+          <w:szCs w:val="24"/>
+        </w:rPr>
+        <w:t xml:space="preserve"> </w:t>
+      </w:r>
+    </w:p>
+    <w:p>
+      <w:pPr>
+        <w:jc w:val="center"/>
+        <w:rPr>
+          <w:sz w:val="24"/>
+          <w:szCs w:val="24"/>
+        </w:rPr>
+      </w:pPr>
+      <w:r>
+        <w:rPr>
+          <w:noProof/>
+          <w:sz w:val="24"/>
+          <w:szCs w:val="24"/>
+          <w:lang w:eastAsia="es-MX"/>
+        </w:rPr>
         <w:lastRenderedPageBreak/>
+        <w:drawing>
+          <wp:inline distT="0" distB="0" distL="0" distR="0">
+            <wp:extent cx="4320000" cy="2302240"/>
+            <wp:effectExtent l="19050" t="0" r="4350" b="0"/>
+            <wp:docPr id="11" name="Imagen 5"/>
+            <wp:cNvGraphicFramePr>
+              <a:graphicFrameLocks xmlns:a="http://schemas.openxmlformats.org/drawingml/2006/main" noChangeAspect="1"/>
+            </wp:cNvGraphicFramePr>
+            <a:graphic xmlns:a="http://schemas.openxmlformats.org/drawingml/2006/main">
+              <a:graphicData uri="http://schemas.openxmlformats.org/drawingml/2006/picture">
+                <pic:pic xmlns:pic="http://schemas.openxmlformats.org/drawingml/2006/picture">
+                  <pic:nvPicPr>
+                    <pic:cNvPr id="4098" name="Picture 2"/>
+                    <pic:cNvPicPr>
+                      <a:picLocks noGrp="1" noChangeAspect="1" noChangeArrowheads="1"/>
+                    </pic:cNvPicPr>
+                  </pic:nvPicPr>
+                  <pic:blipFill>
+                    <a:blip r:embed="rId28" cstate="print"/>
+                    <a:srcRect/>
+                    <a:stretch>
+                      <a:fillRect/>
+                    </a:stretch>
+                  </pic:blipFill>
+                  <pic:spPr bwMode="auto">
+                    <a:xfrm>
+                      <a:off x="0" y="0"/>
+                      <a:ext cx="4320000" cy="2302240"/>
+                    </a:xfrm>
+                    <a:prstGeom prst="rect">
+                      <a:avLst/>
+                    </a:prstGeom>
+                    <a:noFill/>
+                    <a:ln w="9525">
+                      <a:noFill/>
+                      <a:miter lim="800000"/>
+                      <a:headEnd/>
+                      <a:tailEnd/>
+                    </a:ln>
+                  </pic:spPr>
+                </pic:pic>
+              </a:graphicData>
+            </a:graphic>
+          </wp:inline>
+        </w:drawing>
+      </w:r>
+    </w:p>
+    <w:p>
+      <w:pPr>
+        <w:jc w:val="center"/>
+        <w:rPr>
+          <w:sz w:val="24"/>
+          <w:szCs w:val="24"/>
+        </w:rPr>
+      </w:pPr>
+    </w:p>
+    <w:p>
+      <w:pPr>
+        <w:jc w:val="center"/>
+        <w:rPr>
+          <w:sz w:val="24"/>
+          <w:szCs w:val="24"/>
+        </w:rPr>
+      </w:pPr>
+    </w:p>
+    <w:p>
+      <w:pPr>
+        <w:jc w:val="center"/>
+        <w:rPr>
+          <w:sz w:val="24"/>
+          <w:szCs w:val="24"/>
+        </w:rPr>
+      </w:pPr>
+    </w:p>
+    <w:p>
+      <w:pPr>
+        <w:pStyle w:val="Prrafodelista"/>
+        <w:numPr>
+          <w:ilvl w:val="1"/>
+          <w:numId w:val="3"/>
+        </w:numPr>
+        <w:rPr>
+          <w:sz w:val="24"/>
+          <w:szCs w:val="24"/>
+        </w:rPr>
+      </w:pPr>
+      <w:r>
+        <w:rPr>
+          <w:sz w:val="24"/>
+          <w:szCs w:val="24"/>
+        </w:rPr>
         <w:t>Su instalación es de baja complejidad, s</w:t>
       </w:r>
       <w:r>
@@ -3624,7 +3935,7 @@
                     </pic:cNvPicPr>
                   </pic:nvPicPr>
                   <pic:blipFill>
-                    <a:blip r:embed="rId27" cstate="print"/>
+                    <a:blip r:embed="rId29" cstate="print"/>
                     <a:srcRect/>
                     <a:stretch>
                       <a:fillRect/>
@@ -3655,6 +3966,673 @@
     </w:p>
     <w:p>
       <w:pPr>
+        <w:ind w:left="993"/>
+        <w:jc w:val="both"/>
+        <w:rPr>
+          <w:b/>
+          <w:sz w:val="24"/>
+          <w:szCs w:val="24"/>
+        </w:rPr>
+      </w:pPr>
+    </w:p>
+    <w:p>
+      <w:pPr>
+        <w:ind w:left="993"/>
+        <w:jc w:val="both"/>
+        <w:rPr>
+          <w:b/>
+          <w:sz w:val="24"/>
+          <w:szCs w:val="24"/>
+        </w:rPr>
+      </w:pPr>
+    </w:p>
+    <w:p>
+      <w:pPr>
+        <w:ind w:left="993"/>
+        <w:jc w:val="both"/>
+        <w:rPr>
+          <w:b/>
+          <w:sz w:val="24"/>
+          <w:szCs w:val="24"/>
+        </w:rPr>
+      </w:pPr>
+    </w:p>
+    <w:p>
+      <w:pPr>
+        <w:ind w:left="993"/>
+        <w:jc w:val="both"/>
+        <w:rPr>
+          <w:b/>
+          <w:sz w:val="24"/>
+          <w:szCs w:val="24"/>
+        </w:rPr>
+      </w:pPr>
+    </w:p>
+    <w:p>
+      <w:pPr>
+        <w:ind w:left="993"/>
+        <w:jc w:val="both"/>
+        <w:rPr>
+          <w:b/>
+          <w:sz w:val="24"/>
+          <w:szCs w:val="24"/>
+        </w:rPr>
+      </w:pPr>
+    </w:p>
+    <w:p>
+      <w:pPr>
+        <w:ind w:left="993"/>
+        <w:jc w:val="both"/>
+        <w:rPr>
+          <w:b/>
+          <w:sz w:val="24"/>
+          <w:szCs w:val="24"/>
+        </w:rPr>
+      </w:pPr>
+      <w:r>
+        <w:rPr>
+          <w:b/>
+          <w:sz w:val="24"/>
+          <w:szCs w:val="24"/>
+        </w:rPr>
+        <w:t>Desinstalación</w:t>
+      </w:r>
+    </w:p>
+    <w:p>
+      <w:pPr>
+        <w:ind w:left="993"/>
+        <w:jc w:val="both"/>
+        <w:rPr>
+          <w:sz w:val="24"/>
+          <w:szCs w:val="24"/>
+        </w:rPr>
+      </w:pPr>
+      <w:r>
+        <w:rPr>
+          <w:sz w:val="24"/>
+          <w:szCs w:val="24"/>
+        </w:rPr>
+        <w:t xml:space="preserve">En el caso del complemento de la herramienta sugerida en </w:t>
+      </w:r>
+      <w:r>
+        <w:rPr>
+          <w:i/>
+          <w:sz w:val="24"/>
+          <w:szCs w:val="24"/>
+        </w:rPr>
+        <w:t>Windows</w:t>
+      </w:r>
+      <w:r>
+        <w:rPr>
+          <w:sz w:val="24"/>
+          <w:szCs w:val="24"/>
+        </w:rPr>
+        <w:t>, para su desinstalación s</w:t>
+      </w:r>
+      <w:r>
+        <w:rPr>
+          <w:sz w:val="24"/>
+          <w:szCs w:val="24"/>
+        </w:rPr>
+        <w:t xml:space="preserve">e accede </w:t>
+      </w:r>
+      <w:r>
+        <w:rPr>
+          <w:sz w:val="24"/>
+          <w:szCs w:val="24"/>
+        </w:rPr>
+        <w:t>a la lista de pro</w:t>
+      </w:r>
+      <w:r>
+        <w:rPr>
+          <w:sz w:val="24"/>
+          <w:szCs w:val="24"/>
+        </w:rPr>
+        <w:t xml:space="preserve">gramas de </w:t>
+      </w:r>
+      <w:r>
+        <w:rPr>
+          <w:i/>
+          <w:sz w:val="24"/>
+          <w:szCs w:val="24"/>
+        </w:rPr>
+        <w:t>Windows</w:t>
+      </w:r>
+      <w:r>
+        <w:rPr>
+          <w:sz w:val="24"/>
+          <w:szCs w:val="24"/>
+        </w:rPr>
+        <w:t xml:space="preserve"> se da clic derecho en </w:t>
+      </w:r>
+      <w:r>
+        <w:rPr>
+          <w:i/>
+          <w:sz w:val="24"/>
+          <w:szCs w:val="24"/>
+        </w:rPr>
+        <w:t>GitHub</w:t>
+      </w:r>
+      <w:r>
+        <w:rPr>
+          <w:sz w:val="24"/>
+          <w:szCs w:val="24"/>
+        </w:rPr>
+        <w:t xml:space="preserve"> y se selecciona desinstalar, el proceso sigue de manera automática una vez confirmada la acción</w:t>
+      </w:r>
+      <w:r>
+        <w:rPr>
+          <w:sz w:val="24"/>
+          <w:szCs w:val="24"/>
+        </w:rPr>
+        <w:t>.</w:t>
+      </w:r>
+    </w:p>
+    <w:p>
+      <w:pPr>
+        <w:ind w:left="1134"/>
+        <w:jc w:val="both"/>
+        <w:rPr>
+          <w:sz w:val="24"/>
+          <w:szCs w:val="24"/>
+        </w:rPr>
+      </w:pPr>
+      <w:r>
+        <w:rPr>
+          <w:noProof/>
+          <w:sz w:val="24"/>
+          <w:szCs w:val="24"/>
+          <w:lang w:eastAsia="es-MX"/>
+        </w:rPr>
+        <w:drawing>
+          <wp:inline distT="0" distB="0" distL="0" distR="0">
+            <wp:extent cx="4320000" cy="2620562"/>
+            <wp:effectExtent l="19050" t="0" r="4350" b="0"/>
+            <wp:docPr id="7" name="Imagen 7"/>
+            <wp:cNvGraphicFramePr>
+              <a:graphicFrameLocks xmlns:a="http://schemas.openxmlformats.org/drawingml/2006/main" noChangeAspect="1"/>
+            </wp:cNvGraphicFramePr>
+            <a:graphic xmlns:a="http://schemas.openxmlformats.org/drawingml/2006/main">
+              <a:graphicData uri="http://schemas.openxmlformats.org/drawingml/2006/picture">
+                <pic:pic xmlns:pic="http://schemas.openxmlformats.org/drawingml/2006/picture">
+                  <pic:nvPicPr>
+                    <pic:cNvPr id="0" name="Picture 7"/>
+                    <pic:cNvPicPr>
+                      <a:picLocks noChangeAspect="1" noChangeArrowheads="1"/>
+                    </pic:cNvPicPr>
+                  </pic:nvPicPr>
+                  <pic:blipFill>
+                    <a:blip r:embed="rId30" cstate="print"/>
+                    <a:srcRect/>
+                    <a:stretch>
+                      <a:fillRect/>
+                    </a:stretch>
+                  </pic:blipFill>
+                  <pic:spPr bwMode="auto">
+                    <a:xfrm>
+                      <a:off x="0" y="0"/>
+                      <a:ext cx="4320000" cy="2620562"/>
+                    </a:xfrm>
+                    <a:prstGeom prst="rect">
+                      <a:avLst/>
+                    </a:prstGeom>
+                    <a:noFill/>
+                    <a:ln w="9525">
+                      <a:noFill/>
+                      <a:miter lim="800000"/>
+                      <a:headEnd/>
+                      <a:tailEnd/>
+                    </a:ln>
+                  </pic:spPr>
+                </pic:pic>
+              </a:graphicData>
+            </a:graphic>
+          </wp:inline>
+        </w:drawing>
+      </w:r>
+    </w:p>
+    <w:p>
+      <w:pPr>
+        <w:pStyle w:val="Subttulo"/>
+        <w:rPr>
+          <w:b/>
+          <w:sz w:val="26"/>
+          <w:szCs w:val="26"/>
+        </w:rPr>
+      </w:pPr>
+      <w:r>
+        <w:rPr>
+          <w:b/>
+          <w:sz w:val="26"/>
+          <w:szCs w:val="26"/>
+        </w:rPr>
+        <w:t>Notas adicionales</w:t>
+      </w:r>
+    </w:p>
+    <w:p>
+      <w:pPr>
+        <w:ind w:left="993"/>
+        <w:jc w:val="both"/>
+        <w:rPr>
+          <w:b/>
+          <w:sz w:val="24"/>
+          <w:szCs w:val="24"/>
+        </w:rPr>
+      </w:pPr>
+      <w:r>
+        <w:rPr>
+          <w:b/>
+          <w:sz w:val="24"/>
+          <w:szCs w:val="24"/>
+        </w:rPr>
+        <w:t>AWK</w:t>
+      </w:r>
+    </w:p>
+    <w:p>
+      <w:pPr>
+        <w:ind w:left="993"/>
+        <w:jc w:val="both"/>
+        <w:rPr>
+          <w:sz w:val="24"/>
+          <w:szCs w:val="24"/>
+        </w:rPr>
+      </w:pPr>
+      <w:r>
+        <w:rPr>
+          <w:sz w:val="24"/>
+          <w:szCs w:val="24"/>
+        </w:rPr>
+        <w:t xml:space="preserve">En el curso usamos </w:t>
+      </w:r>
+      <w:r>
+        <w:rPr>
+          <w:i/>
+          <w:sz w:val="24"/>
+          <w:szCs w:val="24"/>
+        </w:rPr>
+        <w:t>AWK</w:t>
+      </w:r>
+      <w:r>
+        <w:rPr>
+          <w:sz w:val="24"/>
+          <w:szCs w:val="24"/>
+        </w:rPr>
+        <w:t xml:space="preserve"> para su uso basta con iniciar una consola de </w:t>
+      </w:r>
+      <w:r>
+        <w:rPr>
+          <w:i/>
+          <w:sz w:val="24"/>
+          <w:szCs w:val="24"/>
+        </w:rPr>
+        <w:t>Linux</w:t>
+      </w:r>
+      <w:r>
+        <w:rPr>
+          <w:sz w:val="24"/>
+          <w:szCs w:val="24"/>
+        </w:rPr>
+        <w:t xml:space="preserve"> en mi caso se inicia el </w:t>
+      </w:r>
+      <w:r>
+        <w:rPr>
+          <w:i/>
+          <w:sz w:val="24"/>
+          <w:szCs w:val="24"/>
+        </w:rPr>
+        <w:t>bash</w:t>
+      </w:r>
+      <w:r>
+        <w:rPr>
+          <w:sz w:val="24"/>
+          <w:szCs w:val="24"/>
+        </w:rPr>
+        <w:t xml:space="preserve"> que viene incluido en </w:t>
+      </w:r>
+      <w:r>
+        <w:rPr>
+          <w:i/>
+          <w:sz w:val="24"/>
+          <w:szCs w:val="24"/>
+        </w:rPr>
+        <w:t>Windows 10</w:t>
+      </w:r>
+      <w:r>
+        <w:rPr>
+          <w:sz w:val="24"/>
+          <w:szCs w:val="24"/>
+        </w:rPr>
+        <w:t xml:space="preserve"> y se ejecuta.</w:t>
+      </w:r>
+    </w:p>
+    <w:p>
+      <w:pPr>
+        <w:ind w:left="993"/>
+        <w:jc w:val="both"/>
+        <w:rPr>
+          <w:sz w:val="24"/>
+          <w:szCs w:val="24"/>
+        </w:rPr>
+      </w:pPr>
+      <w:r>
+        <w:rPr>
+          <w:noProof/>
+          <w:sz w:val="24"/>
+          <w:szCs w:val="24"/>
+          <w:lang w:eastAsia="es-MX"/>
+        </w:rPr>
+        <w:drawing>
+          <wp:inline distT="0" distB="0" distL="0" distR="0">
+            <wp:extent cx="4320000" cy="2256397"/>
+            <wp:effectExtent l="19050" t="0" r="4350" b="0"/>
+            <wp:docPr id="13" name="Imagen 10"/>
+            <wp:cNvGraphicFramePr>
+              <a:graphicFrameLocks xmlns:a="http://schemas.openxmlformats.org/drawingml/2006/main" noChangeAspect="1"/>
+            </wp:cNvGraphicFramePr>
+            <a:graphic xmlns:a="http://schemas.openxmlformats.org/drawingml/2006/main">
+              <a:graphicData uri="http://schemas.openxmlformats.org/drawingml/2006/picture">
+                <pic:pic xmlns:pic="http://schemas.openxmlformats.org/drawingml/2006/picture">
+                  <pic:nvPicPr>
+                    <pic:cNvPr id="0" name="Picture 10"/>
+                    <pic:cNvPicPr>
+                      <a:picLocks noChangeAspect="1" noChangeArrowheads="1"/>
+                    </pic:cNvPicPr>
+                  </pic:nvPicPr>
+                  <pic:blipFill>
+                    <a:blip r:embed="rId31" cstate="print"/>
+                    <a:srcRect/>
+                    <a:stretch>
+                      <a:fillRect/>
+                    </a:stretch>
+                  </pic:blipFill>
+                  <pic:spPr bwMode="auto">
+                    <a:xfrm>
+                      <a:off x="0" y="0"/>
+                      <a:ext cx="4320000" cy="2256397"/>
+                    </a:xfrm>
+                    <a:prstGeom prst="rect">
+                      <a:avLst/>
+                    </a:prstGeom>
+                    <a:noFill/>
+                    <a:ln w="9525">
+                      <a:noFill/>
+                      <a:miter lim="800000"/>
+                      <a:headEnd/>
+                      <a:tailEnd/>
+                    </a:ln>
+                  </pic:spPr>
+                </pic:pic>
+              </a:graphicData>
+            </a:graphic>
+          </wp:inline>
+        </w:drawing>
+      </w:r>
+    </w:p>
+    <w:p>
+      <w:pPr>
+        <w:rPr>
+          <w:sz w:val="24"/>
+          <w:szCs w:val="24"/>
+        </w:rPr>
+      </w:pPr>
+    </w:p>
+    <w:p>
+      <w:pPr>
+        <w:ind w:left="993"/>
+        <w:rPr>
+          <w:sz w:val="24"/>
+          <w:szCs w:val="24"/>
+        </w:rPr>
+      </w:pPr>
+      <w:r>
+        <w:rPr>
+          <w:b/>
+          <w:sz w:val="24"/>
+          <w:szCs w:val="24"/>
+        </w:rPr>
+        <w:lastRenderedPageBreak/>
+        <w:t>Manipulate (en proceso, notas iniciales)</w:t>
+      </w:r>
+    </w:p>
+    <w:p>
+      <w:pPr>
+        <w:ind w:left="993"/>
+        <w:rPr>
+          <w:i/>
+          <w:sz w:val="24"/>
+          <w:szCs w:val="24"/>
+        </w:rPr>
+      </w:pPr>
+      <w:r>
+        <w:rPr>
+          <w:sz w:val="24"/>
+          <w:szCs w:val="24"/>
+        </w:rPr>
+        <w:t xml:space="preserve">Para usar el paquete </w:t>
+      </w:r>
+      <w:r>
+        <w:rPr>
+          <w:i/>
+          <w:sz w:val="24"/>
+          <w:szCs w:val="24"/>
+        </w:rPr>
+        <w:t xml:space="preserve">Manipulate </w:t>
+      </w:r>
+      <w:r>
+        <w:rPr>
+          <w:sz w:val="24"/>
+          <w:szCs w:val="24"/>
+        </w:rPr>
+        <w:t xml:space="preserve">de </w:t>
+      </w:r>
+      <w:r>
+        <w:rPr>
+          <w:i/>
+          <w:sz w:val="24"/>
+          <w:szCs w:val="24"/>
+        </w:rPr>
+        <w:t>R</w:t>
+      </w:r>
+      <w:r>
+        <w:rPr>
+          <w:sz w:val="24"/>
+          <w:szCs w:val="24"/>
+        </w:rPr>
+        <w:t xml:space="preserve"> instale el paquete yendo al menú </w:t>
+      </w:r>
+      <w:r>
+        <w:rPr>
+          <w:i/>
+          <w:sz w:val="24"/>
+          <w:szCs w:val="24"/>
+        </w:rPr>
+        <w:t>Paquetes-&gt;Instalar paquetes</w:t>
+      </w:r>
+      <w:r>
+        <w:rPr>
+          <w:sz w:val="24"/>
+          <w:szCs w:val="24"/>
+        </w:rPr>
+        <w:t xml:space="preserve"> y seleccionando </w:t>
+      </w:r>
+      <w:r>
+        <w:rPr>
+          <w:i/>
+          <w:sz w:val="24"/>
+          <w:szCs w:val="24"/>
+        </w:rPr>
+        <w:t>manipúlate</w:t>
+      </w:r>
+    </w:p>
+    <w:p>
+      <w:pPr>
+        <w:ind w:left="993"/>
+        <w:rPr>
+          <w:i/>
+          <w:sz w:val="24"/>
+          <w:szCs w:val="24"/>
+        </w:rPr>
+      </w:pPr>
+      <w:r>
+        <w:rPr>
+          <w:i/>
+          <w:noProof/>
+          <w:sz w:val="24"/>
+          <w:szCs w:val="24"/>
+          <w:lang w:eastAsia="es-MX"/>
+        </w:rPr>
+        <w:drawing>
+          <wp:inline distT="0" distB="0" distL="0" distR="0">
+            <wp:extent cx="4320000" cy="3321407"/>
+            <wp:effectExtent l="19050" t="0" r="4350" b="0"/>
+            <wp:docPr id="16" name="Imagen 16"/>
+            <wp:cNvGraphicFramePr>
+              <a:graphicFrameLocks xmlns:a="http://schemas.openxmlformats.org/drawingml/2006/main" noChangeAspect="1"/>
+            </wp:cNvGraphicFramePr>
+            <a:graphic xmlns:a="http://schemas.openxmlformats.org/drawingml/2006/main">
+              <a:graphicData uri="http://schemas.openxmlformats.org/drawingml/2006/picture">
+                <pic:pic xmlns:pic="http://schemas.openxmlformats.org/drawingml/2006/picture">
+                  <pic:nvPicPr>
+                    <pic:cNvPr id="0" name="Picture 16"/>
+                    <pic:cNvPicPr>
+                      <a:picLocks noChangeAspect="1" noChangeArrowheads="1"/>
+                    </pic:cNvPicPr>
+                  </pic:nvPicPr>
+                  <pic:blipFill>
+                    <a:blip r:embed="rId32" cstate="print"/>
+                    <a:srcRect r="34172" b="10000"/>
+                    <a:stretch>
+                      <a:fillRect/>
+                    </a:stretch>
+                  </pic:blipFill>
+                  <pic:spPr bwMode="auto">
+                    <a:xfrm>
+                      <a:off x="0" y="0"/>
+                      <a:ext cx="4320000" cy="3321407"/>
+                    </a:xfrm>
+                    <a:prstGeom prst="rect">
+                      <a:avLst/>
+                    </a:prstGeom>
+                    <a:noFill/>
+                    <a:ln w="9525">
+                      <a:noFill/>
+                      <a:miter lim="800000"/>
+                      <a:headEnd/>
+                      <a:tailEnd/>
+                    </a:ln>
+                  </pic:spPr>
+                </pic:pic>
+              </a:graphicData>
+            </a:graphic>
+          </wp:inline>
+        </w:drawing>
+      </w:r>
+    </w:p>
+    <w:p>
+      <w:pPr>
+        <w:ind w:left="993"/>
+        <w:rPr>
+          <w:sz w:val="24"/>
+          <w:szCs w:val="24"/>
+        </w:rPr>
+      </w:pPr>
+      <w:r>
+        <w:rPr>
+          <w:sz w:val="24"/>
+          <w:szCs w:val="24"/>
+        </w:rPr>
+        <w:t xml:space="preserve">Al revisar el paquete vemos </w:t>
+      </w:r>
+      <w:r>
+        <w:rPr>
+          <w:sz w:val="24"/>
+          <w:szCs w:val="24"/>
+        </w:rPr>
+        <w:t xml:space="preserve">que corre sobre </w:t>
+      </w:r>
+      <w:r>
+        <w:rPr>
+          <w:i/>
+          <w:sz w:val="24"/>
+          <w:szCs w:val="24"/>
+        </w:rPr>
+        <w:t>R studio</w:t>
+      </w:r>
+      <w:r>
+        <w:rPr>
+          <w:sz w:val="24"/>
+          <w:szCs w:val="24"/>
+        </w:rPr>
+        <w:t xml:space="preserve"> por lo que se requiere este como  antecedente del software.</w:t>
+      </w:r>
+    </w:p>
+    <w:p>
+      <w:pPr>
+        <w:ind w:left="993"/>
+        <w:rPr>
+          <w:i/>
+          <w:sz w:val="24"/>
+          <w:szCs w:val="24"/>
+        </w:rPr>
+      </w:pPr>
+      <w:r>
+        <w:rPr>
+          <w:i/>
+          <w:noProof/>
+          <w:sz w:val="24"/>
+          <w:szCs w:val="24"/>
+          <w:lang w:eastAsia="es-MX"/>
+        </w:rPr>
+        <w:drawing>
+          <wp:inline distT="0" distB="0" distL="0" distR="0">
+            <wp:extent cx="3943350" cy="3198448"/>
+            <wp:effectExtent l="19050" t="0" r="0" b="0"/>
+            <wp:docPr id="17" name="Imagen 19"/>
+            <wp:cNvGraphicFramePr>
+              <a:graphicFrameLocks xmlns:a="http://schemas.openxmlformats.org/drawingml/2006/main" noChangeAspect="1"/>
+            </wp:cNvGraphicFramePr>
+            <a:graphic xmlns:a="http://schemas.openxmlformats.org/drawingml/2006/main">
+              <a:graphicData uri="http://schemas.openxmlformats.org/drawingml/2006/picture">
+                <pic:pic xmlns:pic="http://schemas.openxmlformats.org/drawingml/2006/picture">
+                  <pic:nvPicPr>
+                    <pic:cNvPr id="0" name="Picture 19"/>
+                    <pic:cNvPicPr>
+                      <a:picLocks noChangeAspect="1" noChangeArrowheads="1"/>
+                    </pic:cNvPicPr>
+                  </pic:nvPicPr>
+                  <pic:blipFill>
+                    <a:blip r:embed="rId33" cstate="print"/>
+                    <a:srcRect r="50438" b="24378"/>
+                    <a:stretch>
+                      <a:fillRect/>
+                    </a:stretch>
+                  </pic:blipFill>
+                  <pic:spPr bwMode="auto">
+                    <a:xfrm>
+                      <a:off x="0" y="0"/>
+                      <a:ext cx="3942857" cy="3198048"/>
+                    </a:xfrm>
+                    <a:prstGeom prst="rect">
+                      <a:avLst/>
+                    </a:prstGeom>
+                    <a:noFill/>
+                    <a:ln w="9525">
+                      <a:noFill/>
+                      <a:miter lim="800000"/>
+                      <a:headEnd/>
+                      <a:tailEnd/>
+                    </a:ln>
+                  </pic:spPr>
+                </pic:pic>
+              </a:graphicData>
+            </a:graphic>
+          </wp:inline>
+        </w:drawing>
+      </w:r>
+    </w:p>
+    <w:p>
+      <w:pPr>
+        <w:ind w:left="993"/>
         <w:rPr>
           <w:sz w:val="24"/>
           <w:szCs w:val="24"/>
@@ -3665,235 +4643,234 @@
       <w:pPr>
         <w:pStyle w:val="Ttulo1"/>
       </w:pPr>
-      <w:bookmarkStart w:id="5" w:name="_Toc469138138"/>
+      <w:bookmarkStart w:id="4" w:name="_Toc469604527"/>
       <w:r>
         <w:t>Conclusiones</w:t>
       </w:r>
+      <w:bookmarkEnd w:id="4"/>
+    </w:p>
+    <w:p>
+      <w:pPr>
+        <w:jc w:val="both"/>
+        <w:rPr>
+          <w:sz w:val="24"/>
+          <w:szCs w:val="24"/>
+        </w:rPr>
+      </w:pPr>
+    </w:p>
+    <w:p>
+      <w:pPr>
+        <w:jc w:val="both"/>
+        <w:rPr>
+          <w:sz w:val="24"/>
+          <w:szCs w:val="24"/>
+        </w:rPr>
+      </w:pPr>
+      <w:r>
+        <w:rPr>
+          <w:sz w:val="24"/>
+          <w:szCs w:val="24"/>
+        </w:rPr>
+        <w:t>Las memorias técnicas dar un gran valor agregado y en ocasiones fundamental a lo que hacemos, pues, además de documentar lo que se realiza, podemos recurrir a esta memoria para tener muy presente lo que se realizó</w:t>
+      </w:r>
+      <w:r>
+        <w:rPr>
+          <w:sz w:val="24"/>
+          <w:szCs w:val="24"/>
+        </w:rPr>
+        <w:t>.</w:t>
+      </w:r>
+    </w:p>
+    <w:p>
+      <w:pPr>
+        <w:jc w:val="both"/>
+        <w:rPr>
+          <w:sz w:val="24"/>
+          <w:szCs w:val="24"/>
+        </w:rPr>
+      </w:pPr>
+      <w:r>
+        <w:rPr>
+          <w:sz w:val="24"/>
+          <w:szCs w:val="24"/>
+        </w:rPr>
+        <w:t>De manera personal cuando pasan unos meses si no cuento con un manual de instalación o una memoria técnica no puedo recordar con precisión lo que se hizo haciendo difícil el describirlo.</w:t>
+      </w:r>
+    </w:p>
+    <w:p>
+      <w:pPr>
+        <w:jc w:val="both"/>
+        <w:rPr>
+          <w:sz w:val="24"/>
+          <w:szCs w:val="24"/>
+        </w:rPr>
+      </w:pPr>
+      <w:r>
+        <w:rPr>
+          <w:sz w:val="24"/>
+          <w:szCs w:val="24"/>
+        </w:rPr>
+        <w:t>Tener documentado los procesos básicos realizados nos da la oportunidad de mejorarlos en el futuro.</w:t>
+      </w:r>
+    </w:p>
+    <w:p>
+      <w:pPr>
+        <w:jc w:val="both"/>
+        <w:rPr>
+          <w:sz w:val="24"/>
+          <w:szCs w:val="24"/>
+        </w:rPr>
+      </w:pPr>
+      <w:r>
+        <w:rPr>
+          <w:sz w:val="24"/>
+          <w:szCs w:val="24"/>
+        </w:rPr>
+        <w:t xml:space="preserve">Existen opciones tecnológicas totalmente accesibles que son de mucha utilidad en los procesos de desarrollo, como puede ser el versionado de código, </w:t>
+      </w:r>
+      <w:r>
+        <w:rPr>
+          <w:sz w:val="24"/>
+          <w:szCs w:val="24"/>
+        </w:rPr>
+        <w:t xml:space="preserve">el uso de lenguajes de programación y herramientas como </w:t>
+      </w:r>
+      <w:r>
+        <w:rPr>
+          <w:i/>
+          <w:sz w:val="24"/>
+          <w:szCs w:val="24"/>
+        </w:rPr>
+        <w:t>AWK.</w:t>
+      </w:r>
+    </w:p>
+    <w:p>
+      <w:pPr>
+        <w:jc w:val="both"/>
+        <w:rPr>
+          <w:sz w:val="24"/>
+          <w:szCs w:val="24"/>
+        </w:rPr>
+      </w:pPr>
+      <w:r>
+        <w:rPr>
+          <w:sz w:val="24"/>
+          <w:szCs w:val="24"/>
+        </w:rPr>
+        <w:t xml:space="preserve">Hay tecnologías que están teniendo fusiones para mí inesperadas no me deja de sorprender como </w:t>
+      </w:r>
+      <w:r>
+        <w:rPr>
+          <w:i/>
+          <w:sz w:val="24"/>
+          <w:szCs w:val="24"/>
+        </w:rPr>
+        <w:t>Windows</w:t>
+      </w:r>
+      <w:r>
+        <w:rPr>
+          <w:sz w:val="24"/>
+          <w:szCs w:val="24"/>
+        </w:rPr>
+        <w:t xml:space="preserve"> tiene incorporado </w:t>
+      </w:r>
+      <w:r>
+        <w:rPr>
+          <w:i/>
+          <w:sz w:val="24"/>
+          <w:szCs w:val="24"/>
+        </w:rPr>
+        <w:t>Ubuntu</w:t>
+      </w:r>
+      <w:r>
+        <w:rPr>
+          <w:sz w:val="24"/>
+          <w:szCs w:val="24"/>
+        </w:rPr>
+        <w:t xml:space="preserve">. Donde use un poco de </w:t>
+      </w:r>
+      <w:r>
+        <w:rPr>
+          <w:i/>
+          <w:sz w:val="24"/>
+          <w:szCs w:val="24"/>
+        </w:rPr>
+        <w:t>AWK</w:t>
+      </w:r>
+      <w:r>
+        <w:rPr>
+          <w:sz w:val="24"/>
+          <w:szCs w:val="24"/>
+        </w:rPr>
+        <w:t xml:space="preserve"> que se me hizo una opción llamativa.</w:t>
+      </w:r>
+    </w:p>
+    <w:p>
+      <w:pPr>
+        <w:jc w:val="both"/>
+        <w:rPr>
+          <w:sz w:val="24"/>
+          <w:szCs w:val="24"/>
+        </w:rPr>
+      </w:pPr>
+      <w:r>
+        <w:rPr>
+          <w:sz w:val="24"/>
+          <w:szCs w:val="24"/>
+        </w:rPr>
+        <w:t xml:space="preserve">Hay herramientas como </w:t>
+      </w:r>
+      <w:r>
+        <w:rPr>
+          <w:i/>
+          <w:sz w:val="24"/>
+          <w:szCs w:val="24"/>
+        </w:rPr>
+        <w:t>R</w:t>
+      </w:r>
+      <w:r>
+        <w:rPr>
+          <w:sz w:val="24"/>
+          <w:szCs w:val="24"/>
+        </w:rPr>
+        <w:t xml:space="preserve"> que pueden ser soportadas en varias plataformas y siempre </w:t>
+      </w:r>
+      <w:r>
+        <w:rPr>
+          <w:sz w:val="24"/>
+          <w:szCs w:val="24"/>
+        </w:rPr>
+        <w:t>está</w:t>
+      </w:r>
+      <w:r>
+        <w:rPr>
+          <w:sz w:val="24"/>
+          <w:szCs w:val="24"/>
+        </w:rPr>
+        <w:t xml:space="preserve"> la opción de usar una máquina virtual para inspeccionarlas.</w:t>
+      </w:r>
+    </w:p>
+    <w:p>
+      <w:pPr>
+        <w:jc w:val="both"/>
+        <w:rPr>
+          <w:sz w:val="24"/>
+          <w:szCs w:val="24"/>
+        </w:rPr>
+      </w:pPr>
+    </w:p>
+    <w:p>
+      <w:pPr>
+        <w:pStyle w:val="Ttulo1"/>
+        <w:rPr>
+          <w:lang w:val="es-ES"/>
+        </w:rPr>
+      </w:pPr>
+      <w:bookmarkStart w:id="5" w:name="_Toc469604528"/>
+      <w:r>
+        <w:t>Bibliografía</w:t>
+      </w:r>
       <w:bookmarkEnd w:id="5"/>
-    </w:p>
-    <w:p>
-      <w:pPr>
-        <w:jc w:val="both"/>
-        <w:rPr>
-          <w:sz w:val="24"/>
-          <w:szCs w:val="24"/>
-        </w:rPr>
-      </w:pPr>
-    </w:p>
-    <w:p>
-      <w:pPr>
-        <w:jc w:val="both"/>
-        <w:rPr>
-          <w:sz w:val="24"/>
-          <w:szCs w:val="24"/>
-        </w:rPr>
-      </w:pPr>
-      <w:r>
-        <w:rPr>
-          <w:sz w:val="24"/>
-          <w:szCs w:val="24"/>
-        </w:rPr>
-        <w:t>Las memorias técnicas dar un gran valor agregado y en ocasiones fundamental a lo que hacemos, pues, además de documentar lo que se realiza, podemos recurrir a esta memoria para tener muy presente lo que se realizó</w:t>
-      </w:r>
-      <w:r>
-        <w:rPr>
-          <w:sz w:val="24"/>
-          <w:szCs w:val="24"/>
-        </w:rPr>
-        <w:t>.</w:t>
-      </w:r>
-    </w:p>
-    <w:p>
-      <w:pPr>
-        <w:jc w:val="both"/>
-        <w:rPr>
-          <w:sz w:val="24"/>
-          <w:szCs w:val="24"/>
-        </w:rPr>
-      </w:pPr>
-      <w:r>
-        <w:rPr>
-          <w:sz w:val="24"/>
-          <w:szCs w:val="24"/>
-        </w:rPr>
-        <w:t>De manera personal cuando pasan unos meses si no cuento con un manual de instalación o una memoria técnica no puedo recordar con precisión lo que se hizo haciendo difícil el describirlo.</w:t>
-      </w:r>
-    </w:p>
-    <w:p>
-      <w:pPr>
-        <w:jc w:val="both"/>
-        <w:rPr>
-          <w:sz w:val="24"/>
-          <w:szCs w:val="24"/>
-        </w:rPr>
-      </w:pPr>
-      <w:r>
-        <w:rPr>
-          <w:sz w:val="24"/>
-          <w:szCs w:val="24"/>
-        </w:rPr>
-        <w:t>Tener documentado los procesos básicos realizados nos da la oportunidad de mejorarlos en el futuro.</w:t>
-      </w:r>
-    </w:p>
-    <w:p>
-      <w:pPr>
-        <w:jc w:val="both"/>
-        <w:rPr>
-          <w:sz w:val="24"/>
-          <w:szCs w:val="24"/>
-        </w:rPr>
-      </w:pPr>
-      <w:r>
-        <w:rPr>
-          <w:sz w:val="24"/>
-          <w:szCs w:val="24"/>
-        </w:rPr>
-        <w:t xml:space="preserve">Existen opciones tecnológicas totalmente accesibles que son de mucha utilidad en los procesos de desarrollo, como puede ser el versionado de código, </w:t>
-      </w:r>
-      <w:r>
-        <w:rPr>
-          <w:sz w:val="24"/>
-          <w:szCs w:val="24"/>
-        </w:rPr>
-        <w:t xml:space="preserve">el uso de lenguajes de programación y herramientas como </w:t>
-      </w:r>
-      <w:r>
-        <w:rPr>
-          <w:i/>
-          <w:sz w:val="24"/>
-          <w:szCs w:val="24"/>
-        </w:rPr>
-        <w:t>AWK.</w:t>
-      </w:r>
-    </w:p>
-    <w:p>
-      <w:pPr>
-        <w:jc w:val="both"/>
-        <w:rPr>
-          <w:sz w:val="24"/>
-          <w:szCs w:val="24"/>
-        </w:rPr>
-      </w:pPr>
-      <w:r>
-        <w:rPr>
-          <w:sz w:val="24"/>
-          <w:szCs w:val="24"/>
-        </w:rPr>
-        <w:t xml:space="preserve">Hay tecnologías que están teniendo fusiones para mí inesperadas no me deja de sorprender como </w:t>
-      </w:r>
-      <w:r>
-        <w:rPr>
-          <w:i/>
-          <w:sz w:val="24"/>
-          <w:szCs w:val="24"/>
-        </w:rPr>
-        <w:t>Windows</w:t>
-      </w:r>
-      <w:r>
-        <w:rPr>
-          <w:sz w:val="24"/>
-          <w:szCs w:val="24"/>
-        </w:rPr>
-        <w:t xml:space="preserve"> tiene incorporado </w:t>
-      </w:r>
-      <w:r>
-        <w:rPr>
-          <w:i/>
-          <w:sz w:val="24"/>
-          <w:szCs w:val="24"/>
-        </w:rPr>
-        <w:t>Ubuntu</w:t>
-      </w:r>
-      <w:r>
-        <w:rPr>
-          <w:sz w:val="24"/>
-          <w:szCs w:val="24"/>
-        </w:rPr>
-        <w:t xml:space="preserve">. Donde use un poco de </w:t>
-      </w:r>
-      <w:r>
-        <w:rPr>
-          <w:i/>
-          <w:sz w:val="24"/>
-          <w:szCs w:val="24"/>
-        </w:rPr>
-        <w:t>AWK</w:t>
-      </w:r>
-      <w:r>
-        <w:rPr>
-          <w:sz w:val="24"/>
-          <w:szCs w:val="24"/>
-        </w:rPr>
-        <w:t xml:space="preserve"> que se me hizo una opción llamativa.</w:t>
-      </w:r>
-    </w:p>
-    <w:p>
-      <w:pPr>
-        <w:jc w:val="both"/>
-        <w:rPr>
-          <w:sz w:val="24"/>
-          <w:szCs w:val="24"/>
-        </w:rPr>
-      </w:pPr>
-      <w:r>
-        <w:rPr>
-          <w:sz w:val="24"/>
-          <w:szCs w:val="24"/>
-        </w:rPr>
-        <w:lastRenderedPageBreak/>
-        <w:t xml:space="preserve">Hay herramientas como </w:t>
-      </w:r>
-      <w:r>
-        <w:rPr>
-          <w:i/>
-          <w:sz w:val="24"/>
-          <w:szCs w:val="24"/>
-        </w:rPr>
-        <w:t>R</w:t>
-      </w:r>
-      <w:r>
-        <w:rPr>
-          <w:sz w:val="24"/>
-          <w:szCs w:val="24"/>
-        </w:rPr>
-        <w:t xml:space="preserve"> que pueden ser soportadas en varias plataformas y siempre </w:t>
-      </w:r>
-      <w:r>
-        <w:rPr>
-          <w:sz w:val="24"/>
-          <w:szCs w:val="24"/>
-        </w:rPr>
-        <w:t>está</w:t>
-      </w:r>
-      <w:r>
-        <w:rPr>
-          <w:sz w:val="24"/>
-          <w:szCs w:val="24"/>
-        </w:rPr>
-        <w:t xml:space="preserve"> la opción de usar una máquina virtual para inspeccionarlas.</w:t>
-      </w:r>
-    </w:p>
-    <w:p>
-      <w:pPr>
-        <w:jc w:val="both"/>
-        <w:rPr>
-          <w:sz w:val="24"/>
-          <w:szCs w:val="24"/>
-        </w:rPr>
-      </w:pPr>
-    </w:p>
-    <w:p>
-      <w:pPr>
-        <w:pStyle w:val="Ttulo1"/>
-        <w:rPr>
-          <w:lang w:val="es-ES"/>
-        </w:rPr>
-      </w:pPr>
-      <w:bookmarkStart w:id="6" w:name="_Toc469138139"/>
-      <w:r>
-        <w:t>Bibliografía</w:t>
-      </w:r>
-      <w:bookmarkEnd w:id="6"/>
     </w:p>
     <w:p>
       <w:pPr>
@@ -4024,7 +5001,7 @@
       </w:r>
     </w:p>
     <w:sectPr>
-      <w:footerReference w:type="default" r:id="rId28"/>
+      <w:footerReference w:type="default" r:id="rId34"/>
       <w:pgSz w:w="12240" w:h="15840" w:code="1"/>
       <w:pgMar w:top="1276" w:right="1467" w:bottom="1417" w:left="1701" w:header="708" w:footer="708" w:gutter="0"/>
       <w:pgNumType w:chapStyle="1"/>
@@ -4107,7 +5084,7 @@
                             <w:sz w:val="16"/>
                             <w:szCs w:val="16"/>
                           </w:rPr>
-                          <w:t>12</w:t>
+                          <w:t>16</w:t>
                         </w:r>
                       </w:fldSimple>
                     </w:p>
@@ -4152,6 +5129,95 @@
 <file path=word/numbering.xml><?xml version="1.0" encoding="utf-8"?>
 <w:numbering xmlns:ve="http://schemas.openxmlformats.org/markup-compatibility/2006" xmlns:o="urn:schemas-microsoft-com:office:office" xmlns:r="http://schemas.openxmlformats.org/officeDocument/2006/relationships" xmlns:m="http://schemas.openxmlformats.org/officeDocument/2006/math" xmlns:v="urn:schemas-microsoft-com:vml" xmlns:wp="http://schemas.openxmlformats.org/drawingml/2006/wordprocessingDrawing" xmlns:w10="urn:schemas-microsoft-com:office:word" xmlns:w="http://schemas.openxmlformats.org/wordprocessingml/2006/main" xmlns:wne="http://schemas.microsoft.com/office/word/2006/wordml">
   <w:abstractNum w:abstractNumId="0">
+    <w:nsid w:val="2F050625"/>
+    <w:multiLevelType w:val="hybridMultilevel"/>
+    <w:tmpl w:val="E68E8C8E"/>
+    <w:lvl w:ilvl="0" w:tplc="A65E114C">
+      <w:start w:val="1"/>
+      <w:numFmt w:val="lowerLetter"/>
+      <w:lvlText w:val="%1."/>
+      <w:lvlJc w:val="left"/>
+      <w:pPr>
+        <w:ind w:left="1353" w:hanging="360"/>
+      </w:pPr>
+      <w:rPr>
+        <w:rFonts w:hint="default"/>
+      </w:rPr>
+    </w:lvl>
+    <w:lvl w:ilvl="1" w:tplc="080A0019" w:tentative="1">
+      <w:start w:val="1"/>
+      <w:numFmt w:val="lowerLetter"/>
+      <w:lvlText w:val="%2."/>
+      <w:lvlJc w:val="left"/>
+      <w:pPr>
+        <w:ind w:left="2073" w:hanging="360"/>
+      </w:pPr>
+    </w:lvl>
+    <w:lvl w:ilvl="2" w:tplc="080A001B" w:tentative="1">
+      <w:start w:val="1"/>
+      <w:numFmt w:val="lowerRoman"/>
+      <w:lvlText w:val="%3."/>
+      <w:lvlJc w:val="right"/>
+      <w:pPr>
+        <w:ind w:left="2793" w:hanging="180"/>
+      </w:pPr>
+    </w:lvl>
+    <w:lvl w:ilvl="3" w:tplc="080A000F" w:tentative="1">
+      <w:start w:val="1"/>
+      <w:numFmt w:val="decimal"/>
+      <w:lvlText w:val="%4."/>
+      <w:lvlJc w:val="left"/>
+      <w:pPr>
+        <w:ind w:left="3513" w:hanging="360"/>
+      </w:pPr>
+    </w:lvl>
+    <w:lvl w:ilvl="4" w:tplc="080A0019" w:tentative="1">
+      <w:start w:val="1"/>
+      <w:numFmt w:val="lowerLetter"/>
+      <w:lvlText w:val="%5."/>
+      <w:lvlJc w:val="left"/>
+      <w:pPr>
+        <w:ind w:left="4233" w:hanging="360"/>
+      </w:pPr>
+    </w:lvl>
+    <w:lvl w:ilvl="5" w:tplc="080A001B" w:tentative="1">
+      <w:start w:val="1"/>
+      <w:numFmt w:val="lowerRoman"/>
+      <w:lvlText w:val="%6."/>
+      <w:lvlJc w:val="right"/>
+      <w:pPr>
+        <w:ind w:left="4953" w:hanging="180"/>
+      </w:pPr>
+    </w:lvl>
+    <w:lvl w:ilvl="6" w:tplc="080A000F" w:tentative="1">
+      <w:start w:val="1"/>
+      <w:numFmt w:val="decimal"/>
+      <w:lvlText w:val="%7."/>
+      <w:lvlJc w:val="left"/>
+      <w:pPr>
+        <w:ind w:left="5673" w:hanging="360"/>
+      </w:pPr>
+    </w:lvl>
+    <w:lvl w:ilvl="7" w:tplc="080A0019" w:tentative="1">
+      <w:start w:val="1"/>
+      <w:numFmt w:val="lowerLetter"/>
+      <w:lvlText w:val="%8."/>
+      <w:lvlJc w:val="left"/>
+      <w:pPr>
+        <w:ind w:left="6393" w:hanging="360"/>
+      </w:pPr>
+    </w:lvl>
+    <w:lvl w:ilvl="8" w:tplc="080A001B" w:tentative="1">
+      <w:start w:val="1"/>
+      <w:numFmt w:val="lowerRoman"/>
+      <w:lvlText w:val="%9."/>
+      <w:lvlJc w:val="right"/>
+      <w:pPr>
+        <w:ind w:left="7113" w:hanging="180"/>
+      </w:pPr>
+    </w:lvl>
+  </w:abstractNum>
+  <w:abstractNum w:abstractNumId="1">
     <w:nsid w:val="4E780A14"/>
     <w:multiLevelType w:val="hybridMultilevel"/>
     <w:tmpl w:val="6C14CAD6"/>
@@ -4240,7 +5306,7 @@
       </w:pPr>
     </w:lvl>
   </w:abstractNum>
-  <w:abstractNum w:abstractNumId="1">
+  <w:abstractNum w:abstractNumId="2">
     <w:nsid w:val="708B4C05"/>
     <w:multiLevelType w:val="hybridMultilevel"/>
     <w:tmpl w:val="20221D46"/>
@@ -4329,7 +5395,7 @@
       </w:pPr>
     </w:lvl>
   </w:abstractNum>
-  <w:abstractNum w:abstractNumId="2">
+  <w:abstractNum w:abstractNumId="3">
     <w:nsid w:val="7B81616E"/>
     <w:multiLevelType w:val="hybridMultilevel"/>
     <w:tmpl w:val="3092D7C4"/>
@@ -4419,13 +5485,16 @@
     </w:lvl>
   </w:abstractNum>
   <w:num w:numId="1">
-    <w:abstractNumId w:val="0"/>
+    <w:abstractNumId w:val="1"/>
   </w:num>
   <w:num w:numId="2">
-    <w:abstractNumId w:val="1"/>
+    <w:abstractNumId w:val="2"/>
   </w:num>
   <w:num w:numId="3">
-    <w:abstractNumId w:val="2"/>
+    <w:abstractNumId w:val="3"/>
+  </w:num>
+  <w:num w:numId="4">
+    <w:abstractNumId w:val="0"/>
   </w:num>
 </w:numbering>
 </file>
@@ -5536,7 +6605,7 @@
 </file>
 
 <file path=customXml/itemProps1.xml><?xml version="1.0" encoding="utf-8"?>
-<ds:datastoreItem xmlns:ds="http://schemas.openxmlformats.org/officeDocument/2006/customXml" ds:itemID="{9250DB8B-6125-453F-BF9A-D50C33F4A391}">
+<ds:datastoreItem xmlns:ds="http://schemas.openxmlformats.org/officeDocument/2006/customXml" ds:itemID="{51970A6E-36D6-442C-B4BC-ECA7EEB6ACBA}">
   <ds:schemaRefs>
     <ds:schemaRef ds:uri="http://schemas.openxmlformats.org/officeDocument/2006/bibliography"/>
   </ds:schemaRefs>

</xml_diff>